<commit_message>
part2 done and more images
</commit_message>
<xml_diff>
--- a/TP2/report/artigo.docx
+++ b/TP2/report/artigo.docx
@@ -223,15 +223,7 @@
         <w:rPr>
           <w:sz w:val="18"/>
         </w:rPr>
-        <w:t>Este artigo completa a realização do segundo projeto da Unidade Curricular de Programação em Lógica do Me</w:t>
-      </w:r>
-      <w:bookmarkStart w:id="0" w:name="_GoBack"/>
-      <w:bookmarkEnd w:id="0"/>
-      <w:r>
-        <w:rPr>
-          <w:sz w:val="18"/>
-        </w:rPr>
-        <w:t>strado Integrado de Engenharia Informática e Computação.</w:t>
+        <w:t>Este artigo completa a realização do segundo projeto da Unidade Curricular de Programação em Lógica do Mestrado Integrado de Engenharia Informática e Computação.</w:t>
       </w:r>
       <w:r>
         <w:t xml:space="preserve"> </w:t>
@@ -275,6 +267,7 @@
         </w:rPr>
         <w:t xml:space="preserve">: </w:t>
       </w:r>
+      <w:proofErr w:type="spellStart"/>
       <w:r>
         <w:rPr>
           <w:sz w:val="18"/>
@@ -287,11 +280,40 @@
         </w:rPr>
         <w:t>rolog</w:t>
       </w:r>
-      <w:r>
-        <w:rPr>
-          <w:sz w:val="18"/>
-        </w:rPr>
-        <w:t>, four winds, solução, decisão</w:t>
+      <w:proofErr w:type="spellEnd"/>
+      <w:r>
+        <w:rPr>
+          <w:sz w:val="18"/>
+        </w:rPr>
+        <w:t xml:space="preserve">, </w:t>
+      </w:r>
+      <w:proofErr w:type="spellStart"/>
+      <w:r>
+        <w:rPr>
+          <w:sz w:val="18"/>
+        </w:rPr>
+        <w:t>four</w:t>
+      </w:r>
+      <w:proofErr w:type="spellEnd"/>
+      <w:r>
+        <w:rPr>
+          <w:sz w:val="18"/>
+        </w:rPr>
+        <w:t xml:space="preserve"> </w:t>
+      </w:r>
+      <w:proofErr w:type="spellStart"/>
+      <w:r>
+        <w:rPr>
+          <w:sz w:val="18"/>
+        </w:rPr>
+        <w:t>winds</w:t>
+      </w:r>
+      <w:proofErr w:type="spellEnd"/>
+      <w:r>
+        <w:rPr>
+          <w:sz w:val="18"/>
+        </w:rPr>
+        <w:t>, solução, decisão</w:t>
       </w:r>
     </w:p>
     <w:p>
@@ -390,10 +412,8 @@
     </w:p>
     <w:p>
       <w:pPr>
+        <w:keepNext/>
         <w:jc w:val="center"/>
-        <w:rPr>
-          <w:rFonts w:ascii="our" w:hAnsi="our"/>
-        </w:rPr>
       </w:pPr>
       <w:r>
         <w:rPr>
@@ -452,11 +472,26 @@
     </w:p>
     <w:p>
       <w:pPr>
+        <w:pStyle w:val="Legenda"/>
         <w:jc w:val="center"/>
         <w:rPr>
           <w:rFonts w:ascii="our" w:hAnsi="our"/>
         </w:rPr>
       </w:pPr>
+      <w:r>
+        <w:t xml:space="preserve">Figura </w:t>
+      </w:r>
+      <w:fldSimple w:instr=" SEQ Figura \* ARABIC ">
+        <w:r>
+          <w:rPr>
+            <w:noProof/>
+          </w:rPr>
+          <w:t>1</w:t>
+        </w:r>
+      </w:fldSimple>
+      <w:r>
+        <w:t xml:space="preserve"> - Puzzle Inicial(12x12)</w:t>
+      </w:r>
     </w:p>
     <w:p>
       <w:pPr>
@@ -467,89 +502,695 @@
       </w:pPr>
     </w:p>
     <w:p>
-      <w:pPr>
-        <w:spacing w:after="28"/>
-        <w:ind w:left="11" w:right="0"/>
-      </w:pPr>
-      <w:r>
-        <w:t>Draw one or more lines from each numbered cell so that each number indicates the total length of lines that are drawn from that cell, excluding the cell itself. Lines are either horizontal or vertical and connect the centers of adjacent cells without crossing or overlapping each other and the given numbers</w:t>
-      </w:r>
-    </w:p>
-    <w:p>
-      <w:pPr>
-        <w:spacing w:after="28"/>
-        <w:ind w:left="11" w:right="0"/>
-      </w:pPr>
+      <w:r>
+        <w:rPr>
+          <w:rFonts w:ascii="our" w:hAnsi="our"/>
+        </w:rPr>
+        <w:t>Desenha-se uma ou mais linhas a partir de cada célula numerada de forma a que cada número indique o comprimento total de linhas que são desenhadas a partir dessa célula, excluindo a própria célula. As linhas podem ser, apenas, verticais ou horizontais. Estas podem ligar centros de células adjacentes, mas sempre sem se sobrepor ou cruzar entre elas e, relativamente às células também.</w:t>
+      </w:r>
+      <w:r>
+        <w:rPr>
+          <w:rFonts w:ascii="our" w:hAnsi="our"/>
+        </w:rPr>
+        <w:t xml:space="preserve"> </w:t>
+      </w:r>
+      <w:r>
+        <w:t>Não há qualquer tipo de limitação relativo à repetição dos valores das células numeradas.</w:t>
+      </w:r>
+    </w:p>
+    <w:p>
+      <w:pPr>
+        <w:rPr>
+          <w:rFonts w:ascii="our" w:hAnsi="our"/>
+        </w:rPr>
+      </w:pPr>
+      <w:r>
+        <w:rPr>
+          <w:rFonts w:ascii="our" w:hAnsi="our"/>
+        </w:rPr>
+        <w:t>Para facilitar a familiarização com as regras do puzzle, segue-se o tabuleiro anterior resolvido.</w:t>
+      </w:r>
+    </w:p>
+    <w:p>
+      <w:pPr>
+        <w:rPr>
+          <w:rFonts w:ascii="our" w:hAnsi="our"/>
+        </w:rPr>
+      </w:pPr>
+    </w:p>
+    <w:p>
+      <w:pPr>
+        <w:keepNext/>
+        <w:jc w:val="center"/>
+      </w:pPr>
+      <w:r>
+        <w:rPr>
+          <w:rFonts w:ascii="our" w:hAnsi="our"/>
+          <w:noProof/>
+        </w:rPr>
+        <w:drawing>
+          <wp:inline distT="0" distB="0" distL="0" distR="0">
+            <wp:extent cx="2047875" cy="2071593"/>
+            <wp:effectExtent l="0" t="0" r="0" b="5080"/>
+            <wp:docPr id="2" name="Imagem 2"/>
+            <wp:cNvGraphicFramePr>
+              <a:graphicFrameLocks xmlns:a="http://schemas.openxmlformats.org/drawingml/2006/main" noChangeAspect="1"/>
+            </wp:cNvGraphicFramePr>
+            <a:graphic xmlns:a="http://schemas.openxmlformats.org/drawingml/2006/main">
+              <a:graphicData uri="http://schemas.openxmlformats.org/drawingml/2006/picture">
+                <pic:pic xmlns:pic="http://schemas.openxmlformats.org/drawingml/2006/picture">
+                  <pic:nvPicPr>
+                    <pic:cNvPr id="2" name="solution.png"/>
+                    <pic:cNvPicPr/>
+                  </pic:nvPicPr>
+                  <pic:blipFill>
+                    <a:blip r:embed="rId8">
+                      <a:extLst>
+                        <a:ext uri="{28A0092B-C50C-407E-A947-70E740481C1C}">
+                          <a14:useLocalDpi xmlns:a14="http://schemas.microsoft.com/office/drawing/2010/main" val="0"/>
+                        </a:ext>
+                      </a:extLst>
+                    </a:blip>
+                    <a:stretch>
+                      <a:fillRect/>
+                    </a:stretch>
+                  </pic:blipFill>
+                  <pic:spPr>
+                    <a:xfrm>
+                      <a:off x="0" y="0"/>
+                      <a:ext cx="2059064" cy="2082911"/>
+                    </a:xfrm>
+                    <a:prstGeom prst="rect">
+                      <a:avLst/>
+                    </a:prstGeom>
+                  </pic:spPr>
+                </pic:pic>
+              </a:graphicData>
+            </a:graphic>
+          </wp:inline>
+        </w:drawing>
+      </w:r>
+    </w:p>
+    <w:p>
+      <w:pPr>
+        <w:pStyle w:val="Legenda"/>
+        <w:jc w:val="center"/>
+      </w:pPr>
+      <w:r>
+        <w:t xml:space="preserve">Figura </w:t>
+      </w:r>
+      <w:fldSimple w:instr=" SEQ Figura \* ARABIC ">
+        <w:r>
+          <w:rPr>
+            <w:noProof/>
+          </w:rPr>
+          <w:t>2</w:t>
+        </w:r>
+      </w:fldSimple>
+      <w:r>
+        <w:t xml:space="preserve"> - Puzzle Resolvido(12x12)</w:t>
+      </w:r>
     </w:p>
     <w:p>
       <w:pPr>
         <w:pStyle w:val="Cabealho1"/>
+        <w:ind w:left="388" w:hanging="403"/>
+      </w:pPr>
+      <w:r>
+        <w:lastRenderedPageBreak/>
+        <w:t>Abordagem</w:t>
+      </w:r>
+    </w:p>
+    <w:p>
+      <w:r>
+        <w:t>Tal como muitos outros dos outros projetos à escolha, este trata-se de um problema de obter áreas, no tabuleiro, que se adequem à solução. Como tal, abordámos o problema com a seguinte resolução em mente:</w:t>
+      </w:r>
+    </w:p>
+    <w:p/>
+    <w:p>
+      <w:pPr>
+        <w:pStyle w:val="PargrafodaLista"/>
         <w:numPr>
           <w:ilvl w:val="0"/>
-          <w:numId w:val="0"/>
+          <w:numId w:val="4"/>
         </w:numPr>
-        <w:ind w:left="10" w:hanging="10"/>
-      </w:pPr>
-    </w:p>
-    <w:p>
-      <w:pPr>
-        <w:spacing w:after="28"/>
-        <w:ind w:left="11" w:right="0"/>
-      </w:pPr>
-    </w:p>
+      </w:pPr>
+      <w:r>
+        <w:t>Cada número no tabuleiro inicial corresponde à área de uma região, excluindo a célula onde se encontra. O primeiro passo consiste em identificar essa região com um índice.</w:t>
+      </w:r>
+    </w:p>
+    <w:p>
+      <w:pPr>
+        <w:pStyle w:val="PargrafodaLista"/>
+        <w:numPr>
+          <w:ilvl w:val="0"/>
+          <w:numId w:val="4"/>
+        </w:numPr>
+      </w:pPr>
+      <w:r>
+        <w:t xml:space="preserve">Obter todos os </w:t>
+      </w:r>
+      <w:proofErr w:type="spellStart"/>
+      <w:r>
+        <w:t>tuplos</w:t>
+      </w:r>
+      <w:proofErr w:type="spellEnd"/>
+      <w:r>
+        <w:t xml:space="preserve"> (Índice da Região, Área da Região, Coordenada X da capital, Coordenada Y da capital).</w:t>
+      </w:r>
+    </w:p>
+    <w:p>
+      <w:pPr>
+        <w:pStyle w:val="PargrafodaLista"/>
+        <w:numPr>
+          <w:ilvl w:val="0"/>
+          <w:numId w:val="4"/>
+        </w:numPr>
+      </w:pPr>
+      <w:r>
+        <w:t>Inicializar um tabuleiro com variáveis, e colocar os índices das capitais no sítio correto.</w:t>
+      </w:r>
+    </w:p>
+    <w:p>
+      <w:pPr>
+        <w:pStyle w:val="PargrafodaLista"/>
+        <w:numPr>
+          <w:ilvl w:val="0"/>
+          <w:numId w:val="4"/>
+        </w:numPr>
+      </w:pPr>
+      <w:r>
+        <w:t>Aplicar restrições às restantes células que não sejam capitais.</w:t>
+      </w:r>
+    </w:p>
+    <w:p>
+      <w:pPr>
+        <w:pStyle w:val="PargrafodaLista"/>
+        <w:numPr>
+          <w:ilvl w:val="0"/>
+          <w:numId w:val="4"/>
+        </w:numPr>
+      </w:pPr>
+      <w:r>
+        <w:t>Obter a solução possível, através de</w:t>
+      </w:r>
+      <w:r>
+        <w:rPr>
+          <w:i/>
+        </w:rPr>
+        <w:t xml:space="preserve"> </w:t>
+      </w:r>
+      <w:proofErr w:type="spellStart"/>
+      <w:r>
+        <w:rPr>
+          <w:i/>
+        </w:rPr>
+        <w:t>labeling</w:t>
+      </w:r>
+      <w:proofErr w:type="spellEnd"/>
+      <w:r>
+        <w:t>.</w:t>
+      </w:r>
+    </w:p>
+    <w:p/>
+    <w:p>
+      <w:r>
+        <w:t>Como tal, um tabuleiro como o seguinte</w:t>
+      </w:r>
+      <w:bookmarkStart w:id="0" w:name="_GoBack"/>
+      <w:bookmarkEnd w:id="0"/>
+      <w:r>
+        <w:t xml:space="preserve"> (INITIALBOARD.PNG), deverá resultar na solução possível (BOARDSOLUTION.PNG). A solução obtida para cada célula consiste no índice da região que a ocupa. No exemplo, a célula (1,0) teria índice 0, correspondente à região da capital em (4,0), com valor de área igual a 10.</w:t>
+      </w:r>
+    </w:p>
+    <w:p/>
+    <w:p>
+      <w:r>
+        <w:t xml:space="preserve">O predicado que trata de resolver o puzzle é </w:t>
+      </w:r>
+      <w:proofErr w:type="gramStart"/>
+      <w:r>
+        <w:rPr>
+          <w:b/>
+          <w:i/>
+        </w:rPr>
+        <w:t>solver(</w:t>
+      </w:r>
+      <w:proofErr w:type="gramEnd"/>
+      <w:r>
+        <w:rPr>
+          <w:b/>
+          <w:i/>
+        </w:rPr>
+        <w:t xml:space="preserve">Puzzle, </w:t>
+      </w:r>
+      <w:proofErr w:type="spellStart"/>
+      <w:r>
+        <w:rPr>
+          <w:b/>
+          <w:i/>
+        </w:rPr>
+        <w:t>Solution</w:t>
+      </w:r>
+      <w:proofErr w:type="spellEnd"/>
+      <w:r>
+        <w:rPr>
+          <w:b/>
+          <w:i/>
+        </w:rPr>
+        <w:t>)</w:t>
+      </w:r>
+      <w:r>
+        <w:t xml:space="preserve">, sendo que Puzzle é o tabuleiro (em formato Prolog) inicial, e </w:t>
+      </w:r>
+      <w:proofErr w:type="spellStart"/>
+      <w:r>
+        <w:t>Solution</w:t>
+      </w:r>
+      <w:proofErr w:type="spellEnd"/>
+      <w:r>
+        <w:t xml:space="preserve"> a matriz-solução. </w:t>
+      </w:r>
+      <w:proofErr w:type="spellStart"/>
+      <w:r>
+        <w:t>Solution</w:t>
+      </w:r>
+      <w:proofErr w:type="spellEnd"/>
+      <w:r>
+        <w:t xml:space="preserve"> pode dar mais que um resultado, consoante o puzzle escolhido.</w:t>
+      </w:r>
+    </w:p>
+    <w:p>
+      <w:r>
+        <w:t xml:space="preserve">É de notar que a interface criada (predicado </w:t>
+      </w:r>
+      <w:proofErr w:type="spellStart"/>
+      <w:r>
+        <w:t>fourWinds</w:t>
+      </w:r>
+      <w:proofErr w:type="spellEnd"/>
+      <w:r>
+        <w:t>) mostra-n</w:t>
+      </w:r>
+      <w:r>
+        <w:t xml:space="preserve">os apenas uma das </w:t>
+      </w:r>
+      <w:proofErr w:type="gramStart"/>
+      <w:r>
+        <w:t>potenciais múltiplas</w:t>
+      </w:r>
+      <w:proofErr w:type="gramEnd"/>
+      <w:r>
+        <w:t xml:space="preserve"> soluções.</w:t>
+      </w:r>
+    </w:p>
+    <w:p/>
+    <w:p>
+      <w:r>
+        <w:t xml:space="preserve">Para além disto, achamos relevante referir que enquanto a nossa solução é uma matriz, o predicado </w:t>
+      </w:r>
+      <w:proofErr w:type="spellStart"/>
+      <w:r>
+        <w:t>labeling</w:t>
+      </w:r>
+      <w:proofErr w:type="spellEnd"/>
+      <w:r>
+        <w:t xml:space="preserve"> necessita de uma lista simples.</w:t>
+      </w:r>
+    </w:p>
+    <w:p>
+      <w:r>
+        <w:t>Para resolver isto, recorremos ao "</w:t>
+      </w:r>
+      <w:proofErr w:type="spellStart"/>
+      <w:r>
+        <w:t>flattening</w:t>
+      </w:r>
+      <w:proofErr w:type="spellEnd"/>
+      <w:r>
+        <w:t xml:space="preserve">" da matriz-solução, ou seja, convertê-la numa lista simples (preservando todas as restrições, domínios, etc. aplicados) e só depois aplicando </w:t>
+      </w:r>
+      <w:proofErr w:type="spellStart"/>
+      <w:r>
+        <w:t>labeling</w:t>
+      </w:r>
+      <w:proofErr w:type="spellEnd"/>
+      <w:r>
+        <w:t>.</w:t>
+      </w:r>
+    </w:p>
+    <w:p>
+      <w:r>
+        <w:t>Depois disto, voltamos a convertê-la numa matriz, para ser mais intuitiva de imprimir no ecrã.</w:t>
+      </w:r>
+    </w:p>
+    <w:p>
+      <w:pPr>
+        <w:pStyle w:val="Cabealho2"/>
+      </w:pPr>
+      <w:r>
+        <w:t>Variáveis de Decisão</w:t>
+      </w:r>
+    </w:p>
+    <w:p>
+      <w:pPr>
+        <w:pStyle w:val="Cabealho2"/>
+      </w:pPr>
+      <w:r>
+        <w:t>Restrições</w:t>
+      </w:r>
+    </w:p>
+    <w:p>
+      <w:pPr>
+        <w:pStyle w:val="Cabealho2"/>
+      </w:pPr>
+      <w:r>
+        <w:t>Função de Avaliação</w:t>
+      </w:r>
+    </w:p>
+    <w:p>
+      <w:pPr>
+        <w:pStyle w:val="Cabealho2"/>
+      </w:pPr>
+      <w:r>
+        <w:t>Estratégia de Pesquisa</w:t>
+      </w:r>
+    </w:p>
+    <w:p/>
+    <w:p/>
     <w:p>
       <w:pPr>
         <w:pStyle w:val="Cabealho1"/>
         <w:ind w:left="388" w:hanging="403"/>
       </w:pPr>
       <w:r>
-        <w:t>Abordagem</w:t>
-      </w:r>
-    </w:p>
-    <w:p>
-      <w:pPr>
-        <w:pStyle w:val="Cabealho2"/>
-      </w:pPr>
-      <w:r>
-        <w:t>Variáveis de Decisão</w:t>
-      </w:r>
-    </w:p>
-    <w:p>
-      <w:pPr>
-        <w:pStyle w:val="Cabealho2"/>
-      </w:pPr>
-      <w:r>
-        <w:t>Restrições</w:t>
-      </w:r>
-    </w:p>
-    <w:p>
-      <w:pPr>
-        <w:pStyle w:val="Cabealho2"/>
-      </w:pPr>
-      <w:r>
-        <w:t>Função de Avaliação</w:t>
-      </w:r>
-    </w:p>
-    <w:p>
-      <w:pPr>
-        <w:pStyle w:val="Cabealho2"/>
-      </w:pPr>
-      <w:r>
-        <w:t>Estratégia de Pesquisa</w:t>
+        <w:lastRenderedPageBreak/>
+        <w:t>Visualização da Solução</w:t>
+      </w:r>
+    </w:p>
+    <w:p>
+      <w:r>
+        <w:t>Para iniciar o programa é necessário inserir: “</w:t>
+      </w:r>
+      <w:proofErr w:type="spellStart"/>
+      <w:r>
+        <w:t>fourWinds</w:t>
+      </w:r>
+      <w:proofErr w:type="spellEnd"/>
+      <w:r>
+        <w:t>. “na consola e o utilizador irá deparar-se com o seguinte menu.</w:t>
+      </w:r>
+    </w:p>
+    <w:p/>
+    <w:p>
+      <w:pPr>
+        <w:jc w:val="center"/>
+      </w:pPr>
+      <w:r>
+        <w:rPr>
+          <w:noProof/>
+        </w:rPr>
+        <w:drawing>
+          <wp:inline distT="0" distB="0" distL="0" distR="0">
+            <wp:extent cx="4578350" cy="930910"/>
+            <wp:effectExtent l="0" t="0" r="0" b="2540"/>
+            <wp:docPr id="3" name="Imagem 3"/>
+            <wp:cNvGraphicFramePr>
+              <a:graphicFrameLocks xmlns:a="http://schemas.openxmlformats.org/drawingml/2006/main" noChangeAspect="1"/>
+            </wp:cNvGraphicFramePr>
+            <a:graphic xmlns:a="http://schemas.openxmlformats.org/drawingml/2006/main">
+              <a:graphicData uri="http://schemas.openxmlformats.org/drawingml/2006/picture">
+                <pic:pic xmlns:pic="http://schemas.openxmlformats.org/drawingml/2006/picture">
+                  <pic:nvPicPr>
+                    <pic:cNvPr id="3" name="main menu.png"/>
+                    <pic:cNvPicPr/>
+                  </pic:nvPicPr>
+                  <pic:blipFill>
+                    <a:blip r:embed="rId9">
+                      <a:extLst>
+                        <a:ext uri="{28A0092B-C50C-407E-A947-70E740481C1C}">
+                          <a14:useLocalDpi xmlns:a14="http://schemas.microsoft.com/office/drawing/2010/main" val="0"/>
+                        </a:ext>
+                      </a:extLst>
+                    </a:blip>
+                    <a:stretch>
+                      <a:fillRect/>
+                    </a:stretch>
+                  </pic:blipFill>
+                  <pic:spPr>
+                    <a:xfrm>
+                      <a:off x="0" y="0"/>
+                      <a:ext cx="4578350" cy="930910"/>
+                    </a:xfrm>
+                    <a:prstGeom prst="rect">
+                      <a:avLst/>
+                    </a:prstGeom>
+                  </pic:spPr>
+                </pic:pic>
+              </a:graphicData>
+            </a:graphic>
+          </wp:inline>
+        </w:drawing>
+      </w:r>
+    </w:p>
+    <w:p>
+      <w:pPr>
+        <w:jc w:val="center"/>
+      </w:pPr>
+    </w:p>
+    <w:p>
+      <w:r>
+        <w:t>Como se pode verificar este dá-nos três opções:</w:t>
+      </w:r>
+    </w:p>
+    <w:p>
+      <w:pPr>
+        <w:pStyle w:val="PargrafodaLista"/>
+        <w:numPr>
+          <w:ilvl w:val="0"/>
+          <w:numId w:val="3"/>
+        </w:numPr>
+      </w:pPr>
+      <w:r>
+        <w:t>Ir para o solucionador de puzzles</w:t>
+      </w:r>
+      <w:r>
+        <w:t>;</w:t>
+      </w:r>
+    </w:p>
+    <w:p>
+      <w:pPr>
+        <w:pStyle w:val="PargrafodaLista"/>
+        <w:numPr>
+          <w:ilvl w:val="0"/>
+          <w:numId w:val="3"/>
+        </w:numPr>
+      </w:pPr>
+      <w:r>
+        <w:t>Ler sobre o puzzle</w:t>
+      </w:r>
+      <w:r>
+        <w:t>;</w:t>
+      </w:r>
+    </w:p>
+    <w:p>
+      <w:pPr>
+        <w:pStyle w:val="PargrafodaLista"/>
+        <w:numPr>
+          <w:ilvl w:val="0"/>
+          <w:numId w:val="3"/>
+        </w:numPr>
+      </w:pPr>
+      <w:r>
+        <w:t>Sair do jogo</w:t>
+      </w:r>
+      <w:r>
+        <w:t>.</w:t>
+      </w:r>
+    </w:p>
+    <w:p/>
+    <w:p>
+      <w:r>
+        <w:t>Ao selecionar o “1.” o utilizador é redirecionado para o ecrã abaixo apresentado.</w:t>
+      </w:r>
+    </w:p>
+    <w:p/>
+    <w:p>
+      <w:r>
+        <w:rPr>
+          <w:noProof/>
+        </w:rPr>
+        <w:drawing>
+          <wp:inline distT="0" distB="0" distL="0" distR="0">
+            <wp:extent cx="4578350" cy="785495"/>
+            <wp:effectExtent l="0" t="0" r="0" b="0"/>
+            <wp:docPr id="4" name="Imagem 4"/>
+            <wp:cNvGraphicFramePr>
+              <a:graphicFrameLocks xmlns:a="http://schemas.openxmlformats.org/drawingml/2006/main" noChangeAspect="1"/>
+            </wp:cNvGraphicFramePr>
+            <a:graphic xmlns:a="http://schemas.openxmlformats.org/drawingml/2006/main">
+              <a:graphicData uri="http://schemas.openxmlformats.org/drawingml/2006/picture">
+                <pic:pic xmlns:pic="http://schemas.openxmlformats.org/drawingml/2006/picture">
+                  <pic:nvPicPr>
+                    <pic:cNvPr id="4" name="choose size.png"/>
+                    <pic:cNvPicPr/>
+                  </pic:nvPicPr>
+                  <pic:blipFill>
+                    <a:blip r:embed="rId10">
+                      <a:extLst>
+                        <a:ext uri="{28A0092B-C50C-407E-A947-70E740481C1C}">
+                          <a14:useLocalDpi xmlns:a14="http://schemas.microsoft.com/office/drawing/2010/main" val="0"/>
+                        </a:ext>
+                      </a:extLst>
+                    </a:blip>
+                    <a:stretch>
+                      <a:fillRect/>
+                    </a:stretch>
+                  </pic:blipFill>
+                  <pic:spPr>
+                    <a:xfrm>
+                      <a:off x="0" y="0"/>
+                      <a:ext cx="4578350" cy="785495"/>
+                    </a:xfrm>
+                    <a:prstGeom prst="rect">
+                      <a:avLst/>
+                    </a:prstGeom>
+                  </pic:spPr>
+                </pic:pic>
+              </a:graphicData>
+            </a:graphic>
+          </wp:inline>
+        </w:drawing>
+      </w:r>
+    </w:p>
+    <w:p/>
+    <w:p>
+      <w:r>
+        <w:t>Aqui o utilizador pode escolher o tamanho do tabuleiro, entre os valores apresentados, que quer ver solucionado. Para efeitos de exemplificação, suponha-se que o utilizador optou por um tabuleiro de tamanho 5.</w:t>
+      </w:r>
+    </w:p>
+    <w:p/>
+    <w:p>
+      <w:r>
+        <w:rPr>
+          <w:noProof/>
+        </w:rPr>
+        <w:drawing>
+          <wp:inline distT="0" distB="0" distL="0" distR="0">
+            <wp:extent cx="4578350" cy="2205355"/>
+            <wp:effectExtent l="0" t="0" r="0" b="4445"/>
+            <wp:docPr id="5" name="Imagem 5"/>
+            <wp:cNvGraphicFramePr>
+              <a:graphicFrameLocks xmlns:a="http://schemas.openxmlformats.org/drawingml/2006/main" noChangeAspect="1"/>
+            </wp:cNvGraphicFramePr>
+            <a:graphic xmlns:a="http://schemas.openxmlformats.org/drawingml/2006/main">
+              <a:graphicData uri="http://schemas.openxmlformats.org/drawingml/2006/picture">
+                <pic:pic xmlns:pic="http://schemas.openxmlformats.org/drawingml/2006/picture">
+                  <pic:nvPicPr>
+                    <pic:cNvPr id="5" name="puzzle unsolved.png"/>
+                    <pic:cNvPicPr/>
+                  </pic:nvPicPr>
+                  <pic:blipFill>
+                    <a:blip r:embed="rId11">
+                      <a:extLst>
+                        <a:ext uri="{28A0092B-C50C-407E-A947-70E740481C1C}">
+                          <a14:useLocalDpi xmlns:a14="http://schemas.microsoft.com/office/drawing/2010/main" val="0"/>
+                        </a:ext>
+                      </a:extLst>
+                    </a:blip>
+                    <a:stretch>
+                      <a:fillRect/>
+                    </a:stretch>
+                  </pic:blipFill>
+                  <pic:spPr>
+                    <a:xfrm>
+                      <a:off x="0" y="0"/>
+                      <a:ext cx="4578350" cy="2205355"/>
+                    </a:xfrm>
+                    <a:prstGeom prst="rect">
+                      <a:avLst/>
+                    </a:prstGeom>
+                  </pic:spPr>
+                </pic:pic>
+              </a:graphicData>
+            </a:graphic>
+          </wp:inline>
+        </w:drawing>
+      </w:r>
+    </w:p>
+    <w:p/>
+    <w:p>
+      <w:r>
+        <w:t>Esta imagem representa um tabuleiro do tamanho inserido pelo utilizador no seu estado inicial e clicando em qualquer tecla é-lhe apresentada a solução, assim como as estatísticas relativas ao puzzle.</w:t>
+      </w:r>
+    </w:p>
+    <w:p/>
+    <w:p>
+      <w:r>
+        <w:rPr>
+          <w:noProof/>
+        </w:rPr>
+        <w:drawing>
+          <wp:inline distT="0" distB="0" distL="0" distR="0">
+            <wp:extent cx="4578350" cy="2047875"/>
+            <wp:effectExtent l="0" t="0" r="0" b="9525"/>
+            <wp:docPr id="7" name="Imagem 7"/>
+            <wp:cNvGraphicFramePr>
+              <a:graphicFrameLocks xmlns:a="http://schemas.openxmlformats.org/drawingml/2006/main" noChangeAspect="1"/>
+            </wp:cNvGraphicFramePr>
+            <a:graphic xmlns:a="http://schemas.openxmlformats.org/drawingml/2006/main">
+              <a:graphicData uri="http://schemas.openxmlformats.org/drawingml/2006/picture">
+                <pic:pic xmlns:pic="http://schemas.openxmlformats.org/drawingml/2006/picture">
+                  <pic:nvPicPr>
+                    <pic:cNvPr id="7" name="puzzle solved.png"/>
+                    <pic:cNvPicPr/>
+                  </pic:nvPicPr>
+                  <pic:blipFill>
+                    <a:blip r:embed="rId12">
+                      <a:extLst>
+                        <a:ext uri="{28A0092B-C50C-407E-A947-70E740481C1C}">
+                          <a14:useLocalDpi xmlns:a14="http://schemas.microsoft.com/office/drawing/2010/main" val="0"/>
+                        </a:ext>
+                      </a:extLst>
+                    </a:blip>
+                    <a:stretch>
+                      <a:fillRect/>
+                    </a:stretch>
+                  </pic:blipFill>
+                  <pic:spPr>
+                    <a:xfrm>
+                      <a:off x="0" y="0"/>
+                      <a:ext cx="4578350" cy="2047875"/>
+                    </a:xfrm>
+                    <a:prstGeom prst="rect">
+                      <a:avLst/>
+                    </a:prstGeom>
+                  </pic:spPr>
+                </pic:pic>
+              </a:graphicData>
+            </a:graphic>
+          </wp:inline>
+        </w:drawing>
+      </w:r>
+    </w:p>
+    <w:p/>
+    <w:p>
+      <w:pPr>
+        <w:ind w:firstLine="0"/>
+      </w:pPr>
+      <w:r>
+        <w:t>Como se pode ver no ponto 2, o jogo usa setas para indicar a direção em que as linhas são desenhadas as representações horizontais pareceram lógicas ao grupo por outro lado, as representações verticais implicaram alguma criatividade e como tal o acento circunflexo (^) é usado para representar uma seta para cima e o ponto de exclamação (!) a seta para baixo.</w:t>
+      </w:r>
+    </w:p>
+    <w:p/>
+    <w:p>
+      <w:r>
+        <w:t>Os predicados desenvolvidos para a visualização do tabuleiro encontram-se no ficheiro printer.pl.</w:t>
       </w:r>
     </w:p>
     <w:p/>
     <w:p/>
-    <w:p>
-      <w:pPr>
-        <w:pStyle w:val="Cabealho1"/>
-        <w:ind w:left="388" w:hanging="403"/>
-      </w:pPr>
-      <w:r>
-        <w:lastRenderedPageBreak/>
-        <w:t>Visualização da Solução</w:t>
-      </w:r>
-    </w:p>
+    <w:p/>
     <w:p>
       <w:pPr>
         <w:pStyle w:val="Cabealho1"/>
@@ -595,14 +1236,17 @@
         <w:rPr>
           <w:sz w:val="18"/>
         </w:rPr>
-        <w:t>Smith, T.F., Waterman, M.S.: Identificati</w:t>
-      </w:r>
-      <w:r>
-        <w:rPr>
-          <w:sz w:val="18"/>
-        </w:rPr>
-        <w:t>on of Common Molecular Subsequences.J. Mol. Biol. 147, 195–197 (1981)</w:t>
-      </w:r>
+        <w:t xml:space="preserve">Regras do Four Winds, </w:t>
+      </w:r>
+      <w:hyperlink r:id="rId13" w:history="1">
+        <w:r>
+          <w:rPr>
+            <w:rStyle w:val="Hiperligao"/>
+            <w:sz w:val="18"/>
+          </w:rPr>
+          <w:t>http://www.worldpuzzle.org/championships/types-of-puzzles/wpc/</w:t>
+        </w:r>
+      </w:hyperlink>
     </w:p>
     <w:p>
       <w:pPr>
@@ -617,14 +1261,17 @@
         <w:rPr>
           <w:sz w:val="18"/>
         </w:rPr>
-        <w:t>May, P., Ehrlich, H.C., Steinke, T.: ZIB Structure Prediction Pipeline: Composinga Complex Biological Workflow through Web Services. In: Nagel, W.E., Walter, W.V., Lehner, W. (eds.) Euro</w:t>
-      </w:r>
-      <w:r>
-        <w:rPr>
-          <w:sz w:val="18"/>
-        </w:rPr>
-        <w:t>-Par 2006. LNCS, vol. 4128, pp. 1148–1158. Springer, Heidelberg (2006)</w:t>
-      </w:r>
+        <w:t xml:space="preserve">SWI-Prolog, </w:t>
+      </w:r>
+      <w:hyperlink r:id="rId14" w:history="1">
+        <w:r>
+          <w:rPr>
+            <w:rStyle w:val="Hiperligao"/>
+            <w:sz w:val="18"/>
+          </w:rPr>
+          <w:t>http://www.swi-prolog.org</w:t>
+        </w:r>
+      </w:hyperlink>
     </w:p>
     <w:p>
       <w:pPr>
@@ -635,12 +1282,22 @@
         <w:spacing w:after="8" w:line="260" w:lineRule="auto"/>
         <w:ind w:right="277" w:hanging="243"/>
       </w:pPr>
-      <w:r>
-        <w:rPr>
-          <w:sz w:val="18"/>
-        </w:rPr>
-        <w:t>Foster, I., Kesselman, C.: The Grid: Blueprint for a New Computing Infrastructure.Morgan Kaufmann, San Francisco (1999)</w:t>
-      </w:r>
+      <w:proofErr w:type="spellStart"/>
+      <w:r>
+        <w:t>SICStus</w:t>
+      </w:r>
+      <w:proofErr w:type="spellEnd"/>
+      <w:r>
+        <w:t xml:space="preserve"> Prolog, </w:t>
+      </w:r>
+      <w:hyperlink r:id="rId15" w:history="1">
+        <w:r>
+          <w:rPr>
+            <w:rStyle w:val="Hiperligao"/>
+          </w:rPr>
+          <w:t>http://sicstus.sics.se/</w:t>
+        </w:r>
+      </w:hyperlink>
     </w:p>
     <w:p>
       <w:pPr>
@@ -651,63 +1308,6 @@
         <w:spacing w:after="8" w:line="260" w:lineRule="auto"/>
         <w:ind w:right="277" w:hanging="243"/>
       </w:pPr>
-      <w:r>
-        <w:rPr>
-          <w:sz w:val="18"/>
-        </w:rPr>
-        <w:t>Czajkowski, K., Fitzgerald, S., Foster, I., Kesselman, C.: Grid I</w:t>
-      </w:r>
-      <w:r>
-        <w:rPr>
-          <w:sz w:val="18"/>
-        </w:rPr>
-        <w:t>nformation Servicesfor Distributed Resource Sharing. In: 10th IEEE International Symposium on High Performance Distributed Computing, pp. 181–184. IEEE Press, New York (2001)</w:t>
-      </w:r>
-    </w:p>
-    <w:p>
-      <w:pPr>
-        <w:numPr>
-          <w:ilvl w:val="0"/>
-          <w:numId w:val="1"/>
-        </w:numPr>
-        <w:spacing w:after="33" w:line="260" w:lineRule="auto"/>
-        <w:ind w:right="277" w:hanging="243"/>
-      </w:pPr>
-      <w:r>
-        <w:rPr>
-          <w:sz w:val="18"/>
-        </w:rPr>
-        <w:t>Foster, I., Kesselman, C., Nick, J., Tuecke, S.: The Physiology of the Grid: an O</w:t>
-      </w:r>
-      <w:r>
-        <w:rPr>
-          <w:sz w:val="18"/>
-        </w:rPr>
-        <w:t>penGrid Services Architecture for Distributed Systems Integration. Technical report, Global Grid Forum (2002)</w:t>
-      </w:r>
-    </w:p>
-    <w:p>
-      <w:pPr>
-        <w:numPr>
-          <w:ilvl w:val="0"/>
-          <w:numId w:val="1"/>
-        </w:numPr>
-        <w:spacing w:after="477" w:line="260" w:lineRule="auto"/>
-        <w:ind w:right="277" w:hanging="243"/>
-      </w:pPr>
-      <w:r>
-        <w:rPr>
-          <w:sz w:val="18"/>
-        </w:rPr>
-        <w:t xml:space="preserve">National Center for Biotechnology Information, </w:t>
-      </w:r>
-      <w:r>
-        <w:rPr>
-          <w:rFonts w:ascii="Calibri" w:eastAsia="Calibri" w:hAnsi="Calibri" w:cs="Calibri"/>
-          <w:sz w:val="18"/>
-        </w:rPr>
-        <w:t>http://www.ncbi.nlm.nih.gov</w:t>
-      </w:r>
     </w:p>
     <w:p>
       <w:pPr>
@@ -718,14 +1318,24 @@
         </w:numPr>
         <w:ind w:left="-5"/>
       </w:pPr>
+    </w:p>
+    <w:p>
+      <w:pPr>
+        <w:pStyle w:val="Cabealho1"/>
+        <w:numPr>
+          <w:ilvl w:val="0"/>
+          <w:numId w:val="0"/>
+        </w:numPr>
+        <w:ind w:left="-5"/>
+      </w:pPr>
       <w:r>
         <w:t>Anexo</w:t>
       </w:r>
     </w:p>
     <w:sectPr>
-      <w:headerReference w:type="even" r:id="rId8"/>
-      <w:headerReference w:type="default" r:id="rId9"/>
-      <w:headerReference w:type="first" r:id="rId10"/>
+      <w:headerReference w:type="even" r:id="rId16"/>
+      <w:headerReference w:type="default" r:id="rId17"/>
+      <w:headerReference w:type="first" r:id="rId18"/>
       <w:footnotePr>
         <w:numRestart w:val="eachPage"/>
       </w:footnotePr>
@@ -820,7 +1430,7 @@
         <w:noProof/>
         <w:sz w:val="18"/>
       </w:rPr>
-      <w:t>2</w:t>
+      <w:t>4</w:t>
     </w:r>
     <w:r>
       <w:rPr>
@@ -913,6 +1523,92 @@
 <file path=word/numbering.xml><?xml version="1.0" encoding="utf-8"?>
 <w:numbering xmlns:wpc="http://schemas.microsoft.com/office/word/2010/wordprocessingCanvas" xmlns:cx="http://schemas.microsoft.com/office/drawing/2014/chartex" xmlns:cx1="http://schemas.microsoft.com/office/drawing/2015/9/8/chartex" xmlns:cx2="http://schemas.microsoft.com/office/drawing/2015/10/21/chartex" xmlns:cx3="http://schemas.microsoft.com/office/drawing/2016/5/9/chartex" xmlns:cx4="http://schemas.microsoft.com/office/drawing/2016/5/10/chartex" xmlns:cx5="http://schemas.microsoft.com/office/drawing/2016/5/11/chartex" xmlns:mc="http://schemas.openxmlformats.org/markup-compatibility/2006" xmlns:o="urn:schemas-microsoft-com:office:office" xmlns:r="http://schemas.openxmlformats.org/officeDocument/2006/relationships" xmlns:m="http://schemas.openxmlformats.org/officeDocument/2006/math" xmlns:v="urn:schemas-microsoft-com:vml" xmlns:wp14="http://schemas.microsoft.com/office/word/2010/wordprocessingDrawing" xmlns:wp="http://schemas.openxmlformats.org/drawingml/2006/wordprocessingDrawing" xmlns:w10="urn:schemas-microsoft-com:office:word" xmlns:w="http://schemas.openxmlformats.org/wordprocessingml/2006/main" xmlns:w14="http://schemas.microsoft.com/office/word/2010/wordml" xmlns:w15="http://schemas.microsoft.com/office/word/2012/wordml" xmlns:w16se="http://schemas.microsoft.com/office/word/2015/wordml/symex" xmlns:wpg="http://schemas.microsoft.com/office/word/2010/wordprocessingGroup" xmlns:wpi="http://schemas.microsoft.com/office/word/2010/wordprocessingInk" xmlns:wne="http://schemas.microsoft.com/office/word/2006/wordml" xmlns:wps="http://schemas.microsoft.com/office/word/2010/wordprocessingShape" mc:Ignorable="w14 w15 w16se wp14">
   <w:abstractNum w:abstractNumId="0" w15:restartNumberingAfterBreak="0">
+    <w:nsid w:val="0B5C7015"/>
+    <w:multiLevelType w:val="hybridMultilevel"/>
+    <w:tmpl w:val="5C7A3D4C"/>
+    <w:lvl w:ilvl="0" w:tplc="0816000F">
+      <w:start w:val="1"/>
+      <w:numFmt w:val="decimal"/>
+      <w:lvlText w:val="%1."/>
+      <w:lvlJc w:val="left"/>
+      <w:pPr>
+        <w:ind w:left="720" w:hanging="360"/>
+      </w:pPr>
+    </w:lvl>
+    <w:lvl w:ilvl="1" w:tplc="08160019" w:tentative="1">
+      <w:start w:val="1"/>
+      <w:numFmt w:val="lowerLetter"/>
+      <w:lvlText w:val="%2."/>
+      <w:lvlJc w:val="left"/>
+      <w:pPr>
+        <w:ind w:left="1440" w:hanging="360"/>
+      </w:pPr>
+    </w:lvl>
+    <w:lvl w:ilvl="2" w:tplc="0816001B" w:tentative="1">
+      <w:start w:val="1"/>
+      <w:numFmt w:val="lowerRoman"/>
+      <w:lvlText w:val="%3."/>
+      <w:lvlJc w:val="right"/>
+      <w:pPr>
+        <w:ind w:left="2160" w:hanging="180"/>
+      </w:pPr>
+    </w:lvl>
+    <w:lvl w:ilvl="3" w:tplc="0816000F" w:tentative="1">
+      <w:start w:val="1"/>
+      <w:numFmt w:val="decimal"/>
+      <w:lvlText w:val="%4."/>
+      <w:lvlJc w:val="left"/>
+      <w:pPr>
+        <w:ind w:left="2880" w:hanging="360"/>
+      </w:pPr>
+    </w:lvl>
+    <w:lvl w:ilvl="4" w:tplc="08160019" w:tentative="1">
+      <w:start w:val="1"/>
+      <w:numFmt w:val="lowerLetter"/>
+      <w:lvlText w:val="%5."/>
+      <w:lvlJc w:val="left"/>
+      <w:pPr>
+        <w:ind w:left="3600" w:hanging="360"/>
+      </w:pPr>
+    </w:lvl>
+    <w:lvl w:ilvl="5" w:tplc="0816001B" w:tentative="1">
+      <w:start w:val="1"/>
+      <w:numFmt w:val="lowerRoman"/>
+      <w:lvlText w:val="%6."/>
+      <w:lvlJc w:val="right"/>
+      <w:pPr>
+        <w:ind w:left="4320" w:hanging="180"/>
+      </w:pPr>
+    </w:lvl>
+    <w:lvl w:ilvl="6" w:tplc="0816000F" w:tentative="1">
+      <w:start w:val="1"/>
+      <w:numFmt w:val="decimal"/>
+      <w:lvlText w:val="%7."/>
+      <w:lvlJc w:val="left"/>
+      <w:pPr>
+        <w:ind w:left="5040" w:hanging="360"/>
+      </w:pPr>
+    </w:lvl>
+    <w:lvl w:ilvl="7" w:tplc="08160019" w:tentative="1">
+      <w:start w:val="1"/>
+      <w:numFmt w:val="lowerLetter"/>
+      <w:lvlText w:val="%8."/>
+      <w:lvlJc w:val="left"/>
+      <w:pPr>
+        <w:ind w:left="5760" w:hanging="360"/>
+      </w:pPr>
+    </w:lvl>
+    <w:lvl w:ilvl="8" w:tplc="0816001B" w:tentative="1">
+      <w:start w:val="1"/>
+      <w:numFmt w:val="lowerRoman"/>
+      <w:lvlText w:val="%9."/>
+      <w:lvlJc w:val="right"/>
+      <w:pPr>
+        <w:ind w:left="6480" w:hanging="180"/>
+      </w:pPr>
+    </w:lvl>
+  </w:abstractNum>
+  <w:abstractNum w:abstractNumId="1" w15:restartNumberingAfterBreak="0">
     <w:nsid w:val="14AA037B"/>
     <w:multiLevelType w:val="hybridMultilevel"/>
     <w:tmpl w:val="849E2A50"/>
@@ -1124,7 +1820,7 @@
       </w:rPr>
     </w:lvl>
   </w:abstractNum>
-  <w:abstractNum w:abstractNumId="1" w15:restartNumberingAfterBreak="0">
+  <w:abstractNum w:abstractNumId="2" w15:restartNumberingAfterBreak="0">
     <w:nsid w:val="237B6015"/>
     <w:multiLevelType w:val="multilevel"/>
     <w:tmpl w:val="950C6608"/>
@@ -1347,11 +2043,103 @@
       </w:rPr>
     </w:lvl>
   </w:abstractNum>
+  <w:abstractNum w:abstractNumId="3" w15:restartNumberingAfterBreak="0">
+    <w:nsid w:val="43252193"/>
+    <w:multiLevelType w:val="hybridMultilevel"/>
+    <w:tmpl w:val="7B061E04"/>
+    <w:lvl w:ilvl="0" w:tplc="0816000F">
+      <w:start w:val="1"/>
+      <w:numFmt w:val="decimal"/>
+      <w:lvlText w:val="%1."/>
+      <w:lvlJc w:val="left"/>
+      <w:pPr>
+        <w:ind w:left="720" w:hanging="360"/>
+      </w:pPr>
+    </w:lvl>
+    <w:lvl w:ilvl="1" w:tplc="08160019" w:tentative="1">
+      <w:start w:val="1"/>
+      <w:numFmt w:val="lowerLetter"/>
+      <w:lvlText w:val="%2."/>
+      <w:lvlJc w:val="left"/>
+      <w:pPr>
+        <w:ind w:left="1440" w:hanging="360"/>
+      </w:pPr>
+    </w:lvl>
+    <w:lvl w:ilvl="2" w:tplc="0816001B" w:tentative="1">
+      <w:start w:val="1"/>
+      <w:numFmt w:val="lowerRoman"/>
+      <w:lvlText w:val="%3."/>
+      <w:lvlJc w:val="right"/>
+      <w:pPr>
+        <w:ind w:left="2160" w:hanging="180"/>
+      </w:pPr>
+    </w:lvl>
+    <w:lvl w:ilvl="3" w:tplc="0816000F" w:tentative="1">
+      <w:start w:val="1"/>
+      <w:numFmt w:val="decimal"/>
+      <w:lvlText w:val="%4."/>
+      <w:lvlJc w:val="left"/>
+      <w:pPr>
+        <w:ind w:left="2880" w:hanging="360"/>
+      </w:pPr>
+    </w:lvl>
+    <w:lvl w:ilvl="4" w:tplc="08160019" w:tentative="1">
+      <w:start w:val="1"/>
+      <w:numFmt w:val="lowerLetter"/>
+      <w:lvlText w:val="%5."/>
+      <w:lvlJc w:val="left"/>
+      <w:pPr>
+        <w:ind w:left="3600" w:hanging="360"/>
+      </w:pPr>
+    </w:lvl>
+    <w:lvl w:ilvl="5" w:tplc="0816001B" w:tentative="1">
+      <w:start w:val="1"/>
+      <w:numFmt w:val="lowerRoman"/>
+      <w:lvlText w:val="%6."/>
+      <w:lvlJc w:val="right"/>
+      <w:pPr>
+        <w:ind w:left="4320" w:hanging="180"/>
+      </w:pPr>
+    </w:lvl>
+    <w:lvl w:ilvl="6" w:tplc="0816000F" w:tentative="1">
+      <w:start w:val="1"/>
+      <w:numFmt w:val="decimal"/>
+      <w:lvlText w:val="%7."/>
+      <w:lvlJc w:val="left"/>
+      <w:pPr>
+        <w:ind w:left="5040" w:hanging="360"/>
+      </w:pPr>
+    </w:lvl>
+    <w:lvl w:ilvl="7" w:tplc="08160019" w:tentative="1">
+      <w:start w:val="1"/>
+      <w:numFmt w:val="lowerLetter"/>
+      <w:lvlText w:val="%8."/>
+      <w:lvlJc w:val="left"/>
+      <w:pPr>
+        <w:ind w:left="5760" w:hanging="360"/>
+      </w:pPr>
+    </w:lvl>
+    <w:lvl w:ilvl="8" w:tplc="0816001B" w:tentative="1">
+      <w:start w:val="1"/>
+      <w:numFmt w:val="lowerRoman"/>
+      <w:lvlText w:val="%9."/>
+      <w:lvlJc w:val="right"/>
+      <w:pPr>
+        <w:ind w:left="6480" w:hanging="180"/>
+      </w:pPr>
+    </w:lvl>
+  </w:abstractNum>
   <w:num w:numId="1">
+    <w:abstractNumId w:val="1"/>
+  </w:num>
+  <w:num w:numId="2">
+    <w:abstractNumId w:val="2"/>
+  </w:num>
+  <w:num w:numId="3">
     <w:abstractNumId w:val="0"/>
   </w:num>
-  <w:num w:numId="2">
-    <w:abstractNumId w:val="1"/>
+  <w:num w:numId="4">
+    <w:abstractNumId w:val="3"/>
   </w:num>
 </w:numbering>
 </file>
@@ -1957,6 +2745,47 @@
       <w:sz w:val="20"/>
     </w:rPr>
   </w:style>
+  <w:style w:type="paragraph" w:styleId="Legenda">
+    <w:name w:val="caption"/>
+    <w:basedOn w:val="Normal"/>
+    <w:next w:val="Normal"/>
+    <w:uiPriority w:val="35"/>
+    <w:unhideWhenUsed/>
+    <w:qFormat/>
+    <w:rsid w:val="00412F62"/>
+    <w:pPr>
+      <w:spacing w:after="200" w:line="240" w:lineRule="auto"/>
+    </w:pPr>
+    <w:rPr>
+      <w:i/>
+      <w:iCs/>
+      <w:color w:val="44546A" w:themeColor="text2"/>
+      <w:sz w:val="18"/>
+      <w:szCs w:val="18"/>
+    </w:rPr>
+  </w:style>
+  <w:style w:type="character" w:styleId="Hiperligao">
+    <w:name w:val="Hyperlink"/>
+    <w:basedOn w:val="Tipodeletrapredefinidodopargrafo"/>
+    <w:uiPriority w:val="99"/>
+    <w:unhideWhenUsed/>
+    <w:rsid w:val="00851B42"/>
+    <w:rPr>
+      <w:color w:val="0563C1" w:themeColor="hyperlink"/>
+      <w:u w:val="single"/>
+    </w:rPr>
+  </w:style>
+  <w:style w:type="paragraph" w:styleId="PargrafodaLista">
+    <w:name w:val="List Paragraph"/>
+    <w:basedOn w:val="Normal"/>
+    <w:uiPriority w:val="34"/>
+    <w:qFormat/>
+    <w:rsid w:val="00D078D3"/>
+    <w:pPr>
+      <w:ind w:left="720"/>
+      <w:contextualSpacing/>
+    </w:pPr>
+  </w:style>
 </w:styles>
 </file>
 

</xml_diff>

<commit_message>
part 3 almost done
</commit_message>
<xml_diff>
--- a/TP2/report/artigo.docx
+++ b/TP2/report/artigo.docx
@@ -715,165 +715,512 @@
     <w:p/>
     <w:p>
       <w:r>
-        <w:t>Como tal, um tabuleiro como o seguinte</w:t>
-      </w:r>
+        <w:t xml:space="preserve">Como tal, um tabuleiro como o seguinte </w:t>
+      </w:r>
+    </w:p>
+    <w:p/>
+    <w:p>
+      <w:pPr>
+        <w:jc w:val="center"/>
+      </w:pPr>
+      <w:r>
+        <w:rPr>
+          <w:noProof/>
+        </w:rPr>
+        <w:drawing>
+          <wp:inline distT="0" distB="0" distL="0" distR="0">
+            <wp:extent cx="1800225" cy="1800225"/>
+            <wp:effectExtent l="0" t="0" r="9525" b="9525"/>
+            <wp:docPr id="8" name="Imagem 8"/>
+            <wp:cNvGraphicFramePr>
+              <a:graphicFrameLocks xmlns:a="http://schemas.openxmlformats.org/drawingml/2006/main" noChangeAspect="1"/>
+            </wp:cNvGraphicFramePr>
+            <a:graphic xmlns:a="http://schemas.openxmlformats.org/drawingml/2006/main">
+              <a:graphicData uri="http://schemas.openxmlformats.org/drawingml/2006/picture">
+                <pic:pic xmlns:pic="http://schemas.openxmlformats.org/drawingml/2006/picture">
+                  <pic:nvPicPr>
+                    <pic:cNvPr id="8" name="InitialBoard.png"/>
+                    <pic:cNvPicPr/>
+                  </pic:nvPicPr>
+                  <pic:blipFill>
+                    <a:blip r:embed="rId9" cstate="print">
+                      <a:extLst>
+                        <a:ext uri="{28A0092B-C50C-407E-A947-70E740481C1C}">
+                          <a14:useLocalDpi xmlns:a14="http://schemas.microsoft.com/office/drawing/2010/main" val="0"/>
+                        </a:ext>
+                      </a:extLst>
+                    </a:blip>
+                    <a:stretch>
+                      <a:fillRect/>
+                    </a:stretch>
+                  </pic:blipFill>
+                  <pic:spPr>
+                    <a:xfrm>
+                      <a:off x="0" y="0"/>
+                      <a:ext cx="1800225" cy="1800225"/>
+                    </a:xfrm>
+                    <a:prstGeom prst="rect">
+                      <a:avLst/>
+                    </a:prstGeom>
+                  </pic:spPr>
+                </pic:pic>
+              </a:graphicData>
+            </a:graphic>
+          </wp:inline>
+        </w:drawing>
+      </w:r>
+    </w:p>
+    <w:p>
+      <w:pPr>
+        <w:jc w:val="center"/>
+      </w:pPr>
+    </w:p>
+    <w:p>
+      <w:r>
+        <w:t>, deverá resultar na solução possível.</w:t>
+      </w:r>
+    </w:p>
+    <w:p/>
+    <w:p>
+      <w:pPr>
+        <w:jc w:val="center"/>
+      </w:pPr>
+      <w:r>
+        <w:rPr>
+          <w:noProof/>
+        </w:rPr>
+        <w:lastRenderedPageBreak/>
+        <w:drawing>
+          <wp:inline distT="0" distB="0" distL="0" distR="0">
+            <wp:extent cx="1885950" cy="1885950"/>
+            <wp:effectExtent l="0" t="0" r="0" b="0"/>
+            <wp:docPr id="9" name="Imagem 9"/>
+            <wp:cNvGraphicFramePr>
+              <a:graphicFrameLocks xmlns:a="http://schemas.openxmlformats.org/drawingml/2006/main" noChangeAspect="1"/>
+            </wp:cNvGraphicFramePr>
+            <a:graphic xmlns:a="http://schemas.openxmlformats.org/drawingml/2006/main">
+              <a:graphicData uri="http://schemas.openxmlformats.org/drawingml/2006/picture">
+                <pic:pic xmlns:pic="http://schemas.openxmlformats.org/drawingml/2006/picture">
+                  <pic:nvPicPr>
+                    <pic:cNvPr id="9" name="BoardSolution.png"/>
+                    <pic:cNvPicPr/>
+                  </pic:nvPicPr>
+                  <pic:blipFill>
+                    <a:blip r:embed="rId10" cstate="print">
+                      <a:extLst>
+                        <a:ext uri="{28A0092B-C50C-407E-A947-70E740481C1C}">
+                          <a14:useLocalDpi xmlns:a14="http://schemas.microsoft.com/office/drawing/2010/main" val="0"/>
+                        </a:ext>
+                      </a:extLst>
+                    </a:blip>
+                    <a:stretch>
+                      <a:fillRect/>
+                    </a:stretch>
+                  </pic:blipFill>
+                  <pic:spPr>
+                    <a:xfrm>
+                      <a:off x="0" y="0"/>
+                      <a:ext cx="1885950" cy="1885950"/>
+                    </a:xfrm>
+                    <a:prstGeom prst="rect">
+                      <a:avLst/>
+                    </a:prstGeom>
+                  </pic:spPr>
+                </pic:pic>
+              </a:graphicData>
+            </a:graphic>
+          </wp:inline>
+        </w:drawing>
+      </w:r>
+    </w:p>
+    <w:p>
+      <w:pPr>
+        <w:jc w:val="center"/>
+      </w:pPr>
+    </w:p>
+    <w:p>
+      <w:r>
+        <w:t xml:space="preserve"> A solução obtida para cada célula consiste no índice da região que a ocupa. No exemplo, a célula (1,0) teria índice 0, correspondente à região da capital em (4,0), com valor de área igual a 10.</w:t>
+      </w:r>
+    </w:p>
+    <w:p/>
+    <w:p>
+      <w:r>
+        <w:t xml:space="preserve">O predicado que trata de resolver o puzzle é </w:t>
+      </w:r>
+      <w:proofErr w:type="gramStart"/>
+      <w:r>
+        <w:rPr>
+          <w:b/>
+          <w:i/>
+        </w:rPr>
+        <w:t>solver(</w:t>
+      </w:r>
+      <w:proofErr w:type="gramEnd"/>
+      <w:r>
+        <w:rPr>
+          <w:b/>
+          <w:i/>
+        </w:rPr>
+        <w:t xml:space="preserve">Puzzle, </w:t>
+      </w:r>
+      <w:proofErr w:type="spellStart"/>
+      <w:r>
+        <w:rPr>
+          <w:b/>
+          <w:i/>
+        </w:rPr>
+        <w:t>Solution</w:t>
+      </w:r>
+      <w:proofErr w:type="spellEnd"/>
+      <w:r>
+        <w:rPr>
+          <w:b/>
+          <w:i/>
+        </w:rPr>
+        <w:t>)</w:t>
+      </w:r>
+      <w:r>
+        <w:t xml:space="preserve">, sendo que Puzzle é o tabuleiro (em formato Prolog) inicial, e </w:t>
+      </w:r>
+      <w:proofErr w:type="spellStart"/>
+      <w:r>
+        <w:t>Solution</w:t>
+      </w:r>
+      <w:proofErr w:type="spellEnd"/>
+      <w:r>
+        <w:t xml:space="preserve"> a matriz-solução. </w:t>
+      </w:r>
+      <w:proofErr w:type="spellStart"/>
+      <w:r>
+        <w:t>Solution</w:t>
+      </w:r>
+      <w:proofErr w:type="spellEnd"/>
+      <w:r>
+        <w:t xml:space="preserve"> pode dar mais que um resultado, consoante o puzzle escolhido.</w:t>
+      </w:r>
+    </w:p>
+    <w:p>
+      <w:r>
+        <w:t xml:space="preserve">É de notar que a interface criada (predicado </w:t>
+      </w:r>
+      <w:proofErr w:type="spellStart"/>
+      <w:r>
+        <w:t>fourWinds</w:t>
+      </w:r>
+      <w:proofErr w:type="spellEnd"/>
+      <w:r>
+        <w:t>) mostra-n</w:t>
+      </w:r>
+      <w:r>
+        <w:t xml:space="preserve">os apenas uma das </w:t>
+      </w:r>
+      <w:proofErr w:type="gramStart"/>
+      <w:r>
+        <w:t>potenciais múltiplas</w:t>
+      </w:r>
+      <w:proofErr w:type="gramEnd"/>
+      <w:r>
+        <w:t xml:space="preserve"> soluções.</w:t>
+      </w:r>
+    </w:p>
+    <w:p/>
+    <w:p>
+      <w:r>
+        <w:t xml:space="preserve">Para além disto, achamos relevante referir que enquanto a nossa solução é uma matriz, o predicado </w:t>
+      </w:r>
+      <w:proofErr w:type="spellStart"/>
+      <w:r>
+        <w:rPr>
+          <w:i/>
+        </w:rPr>
+        <w:t>labeling</w:t>
+      </w:r>
+      <w:proofErr w:type="spellEnd"/>
+      <w:r>
+        <w:t xml:space="preserve"> necessita de uma lista simples.</w:t>
+      </w:r>
+    </w:p>
+    <w:p>
+      <w:r>
+        <w:t>Para resolver isto, recorremos ao "</w:t>
+      </w:r>
+      <w:proofErr w:type="spellStart"/>
+      <w:r>
+        <w:t>flattening</w:t>
+      </w:r>
+      <w:proofErr w:type="spellEnd"/>
+      <w:r>
+        <w:t xml:space="preserve">" da matriz-solução, ou seja, convertê-la numa lista simples (preservando todas as restrições, domínios, etc. aplicados) e só depois aplicando </w:t>
+      </w:r>
+      <w:proofErr w:type="spellStart"/>
+      <w:r>
+        <w:rPr>
+          <w:i/>
+        </w:rPr>
+        <w:t>labeling</w:t>
+      </w:r>
+      <w:proofErr w:type="spellEnd"/>
+      <w:r>
+        <w:t>.</w:t>
+      </w:r>
+    </w:p>
+    <w:p>
+      <w:r>
+        <w:t>Depois disto, voltamos a convertê-la numa matriz, para ser mais intuitiva de imprimir no ecrã.</w:t>
+      </w:r>
+    </w:p>
+    <w:p>
       <w:bookmarkStart w:id="0" w:name="_GoBack"/>
       <w:bookmarkEnd w:id="0"/>
-      <w:r>
-        <w:t xml:space="preserve"> (INITIALBOARD.PNG), deverá resultar na solução possível (BOARDSOLUTION.PNG). A solução obtida para cada célula consiste no índice da região que a ocupa. No exemplo, a célula (1,0) teria índice 0, correspondente à região da capital em (4,0), com valor de área igual a 10.</w:t>
+    </w:p>
+    <w:p>
+      <w:pPr>
+        <w:pStyle w:val="Cabealho2"/>
+      </w:pPr>
+      <w:r>
+        <w:t>Variáveis de Decisão</w:t>
+      </w:r>
+    </w:p>
+    <w:p>
+      <w:r>
+        <w:t xml:space="preserve">A solução tem </w:t>
+      </w:r>
+      <w:proofErr w:type="spellStart"/>
+      <w:r>
+        <w:t>NxN</w:t>
+      </w:r>
+      <w:proofErr w:type="spellEnd"/>
+      <w:r>
+        <w:t xml:space="preserve"> variáveis de decisão totais (uma para cada célula).</w:t>
+      </w:r>
+    </w:p>
+    <w:p>
+      <w:r>
+        <w:t>Cada variável deve ter como seu domínio a região possível que pode ocupar a respetiva casa.</w:t>
+      </w:r>
+    </w:p>
+    <w:p>
+      <w:r>
+        <w:t>Inicialmente, é-lhes dado o domínio de 0 (índice mínimo) a Z, sendo Z o número de regiões a serem criadas (obtido facilmente, porque cada capital representa sempre uma região, logo Z é o número de capitais).</w:t>
       </w:r>
     </w:p>
     <w:p/>
     <w:p>
       <w:r>
-        <w:t xml:space="preserve">O predicado que trata de resolver o puzzle é </w:t>
-      </w:r>
-      <w:proofErr w:type="gramStart"/>
+        <w:t>Depois, é-lhes restrito o domínio de acordo com as regiões que podem ocupar a célula. Cada casa pode no máximo ter 4 regiões (cima, baixo, esquerda, direita) no seu domínio.</w:t>
+      </w:r>
+    </w:p>
+    <w:p/>
+    <w:p>
+      <w:r>
+        <w:lastRenderedPageBreak/>
+        <w:t xml:space="preserve">Na geração da solução (em </w:t>
+      </w:r>
+      <w:proofErr w:type="spellStart"/>
+      <w:r>
+        <w:t>labeling</w:t>
+      </w:r>
+      <w:proofErr w:type="spellEnd"/>
+      <w:r>
+        <w:t>), testa-se todos os valores possíveis de variáveis de decisão.</w:t>
+      </w:r>
+    </w:p>
+    <w:p/>
+    <w:p>
+      <w:pPr>
+        <w:pStyle w:val="Cabealho2"/>
+      </w:pPr>
+      <w:r>
+        <w:t>Restrições</w:t>
+      </w:r>
+    </w:p>
+    <w:p>
+      <w:r>
+        <w:t>Organizámos as principais restrições do puzzle em três predicados:</w:t>
+      </w:r>
+    </w:p>
+    <w:p/>
+    <w:p>
+      <w:pPr>
+        <w:pStyle w:val="PargrafodaLista"/>
+        <w:numPr>
+          <w:ilvl w:val="0"/>
+          <w:numId w:val="6"/>
+        </w:numPr>
+      </w:pPr>
+      <w:proofErr w:type="spellStart"/>
       <w:r>
         <w:rPr>
           <w:b/>
           <w:i/>
         </w:rPr>
-        <w:t>solver(</w:t>
-      </w:r>
-      <w:proofErr w:type="gramEnd"/>
+        <w:t>constrainCells</w:t>
+      </w:r>
+      <w:proofErr w:type="spellEnd"/>
+      <w:r>
+        <w:t>: cada célula pode no máximo ter no domínio da sua variável de decisão correspondente 4 regiões possíveis.</w:t>
+      </w:r>
+    </w:p>
+    <w:p>
+      <w:r>
+        <w:tab/>
+      </w:r>
+      <w:r>
+        <w:tab/>
+      </w:r>
+      <w:r>
+        <w:t xml:space="preserve">Esta função vai, de célula a célula, restringir o domínio de cada variável </w:t>
+      </w:r>
+      <w:r>
+        <w:tab/>
+      </w:r>
+      <w:r>
+        <w:t>para as possíveis casas.</w:t>
+      </w:r>
+    </w:p>
+    <w:p>
+      <w:r>
+        <w:tab/>
+      </w:r>
+      <w:r>
+        <w:tab/>
+      </w:r>
+      <w:r>
+        <w:t xml:space="preserve">Isto é feito verificando no tabuleiro inicial, para as coordenadas da célula </w:t>
+      </w:r>
+      <w:r>
+        <w:tab/>
+      </w:r>
+      <w:r>
+        <w:t xml:space="preserve">atual, as regiões imediatamente (excluindo espaços vazios) acima, abaixo, </w:t>
+      </w:r>
+      <w:r>
+        <w:tab/>
+      </w:r>
+      <w:r>
+        <w:t xml:space="preserve">à esquerda e à direita da célula. Estas serão as únicas regiões passíveis de </w:t>
+      </w:r>
+      <w:r>
+        <w:tab/>
+      </w:r>
+      <w:r>
+        <w:t xml:space="preserve">pertencer ao domínio da variável de decisão da célula, e como tal, </w:t>
+      </w:r>
+      <w:r>
+        <w:tab/>
+      </w:r>
+      <w:r>
+        <w:t>restringe-se para tal.</w:t>
+      </w:r>
+    </w:p>
+    <w:p/>
+    <w:p>
+      <w:pPr>
+        <w:pStyle w:val="PargrafodaLista"/>
+        <w:numPr>
+          <w:ilvl w:val="0"/>
+          <w:numId w:val="5"/>
+        </w:numPr>
+      </w:pPr>
+      <w:proofErr w:type="spellStart"/>
       <w:r>
         <w:rPr>
           <w:b/>
           <w:i/>
         </w:rPr>
-        <w:t xml:space="preserve">Puzzle, </w:t>
-      </w:r>
+        <w:t>constrainAreas</w:t>
+      </w:r>
+      <w:proofErr w:type="spellEnd"/>
+      <w:r>
+        <w:t>: este é essencialmente o grande problema do puzzle: fazer com que as regiões tenham áreas correspondentes às indicadas pelas capitais.</w:t>
+      </w:r>
+    </w:p>
+    <w:p>
+      <w:r>
+        <w:tab/>
+      </w:r>
+      <w:r>
+        <w:tab/>
+      </w:r>
+      <w:r>
+        <w:t xml:space="preserve">Isto é feito obtendo a área da região, e restringindo-a para o indicado na </w:t>
+      </w:r>
+      <w:r>
+        <w:tab/>
+      </w:r>
+      <w:r>
+        <w:t xml:space="preserve">capital. Isto exclui todas os resultados em que uma área tivesse mais </w:t>
+      </w:r>
+      <w:r>
+        <w:tab/>
+      </w:r>
+      <w:r>
+        <w:t>células ocupadas do que o indicado.</w:t>
+      </w:r>
+    </w:p>
+    <w:p/>
+    <w:p>
+      <w:pPr>
+        <w:pStyle w:val="PargrafodaLista"/>
+        <w:numPr>
+          <w:ilvl w:val="0"/>
+          <w:numId w:val="5"/>
+        </w:numPr>
+      </w:pPr>
       <w:proofErr w:type="spellStart"/>
       <w:r>
         <w:rPr>
           <w:b/>
           <w:i/>
         </w:rPr>
-        <w:t>Solution</w:t>
+        <w:t>constrainCohesion</w:t>
       </w:r>
       <w:proofErr w:type="spellEnd"/>
       <w:r>
-        <w:rPr>
-          <w:b/>
+        <w:t xml:space="preserve">: embora as outras restrições sejam as mais fundamentais, não chegam, pois podiam levar a casos onde a área de cada região é efetivamente respeitada, mas as áreas ficariam dividas pelas outras áreas. Este predicado obriga a que o total de células a partir de cada capital seja o da área indicada, </w:t>
+      </w:r>
+      <w:proofErr w:type="gramStart"/>
+      <w:r>
+        <w:t>e</w:t>
+      </w:r>
+      <w:proofErr w:type="gramEnd"/>
+      <w:r>
+        <w:t xml:space="preserve"> portanto, que a região esteja coesa.</w:t>
+      </w:r>
+    </w:p>
+    <w:p/>
+    <w:p>
+      <w:pPr>
+        <w:pStyle w:val="Cabealho2"/>
+      </w:pPr>
+      <w:r>
+        <w:t>Função de Avaliação</w:t>
+      </w:r>
+    </w:p>
+    <w:p/>
+    <w:p>
+      <w:pPr>
+        <w:pStyle w:val="Cabealho2"/>
+      </w:pPr>
+      <w:r>
+        <w:t>Estratégia de Pesquisa</w:t>
+      </w:r>
+    </w:p>
+    <w:p>
+      <w:r>
+        <w:t xml:space="preserve">Usámos a estratégia de etiquetagem </w:t>
+      </w:r>
+      <w:proofErr w:type="spellStart"/>
+      <w:r>
+        <w:rPr>
           <w:i/>
         </w:rPr>
-        <w:t>)</w:t>
-      </w:r>
-      <w:r>
-        <w:t xml:space="preserve">, sendo que Puzzle é o tabuleiro (em formato Prolog) inicial, e </w:t>
-      </w:r>
-      <w:proofErr w:type="spellStart"/>
-      <w:r>
-        <w:t>Solution</w:t>
+        <w:t>bisect</w:t>
       </w:r>
       <w:proofErr w:type="spellEnd"/>
       <w:r>
-        <w:t xml:space="preserve"> a matriz-solução. </w:t>
-      </w:r>
-      <w:proofErr w:type="spellStart"/>
-      <w:r>
-        <w:t>Solution</w:t>
-      </w:r>
-      <w:proofErr w:type="spellEnd"/>
-      <w:r>
-        <w:t xml:space="preserve"> pode dar mais que um resultado, consoante o puzzle escolhido.</w:t>
-      </w:r>
-    </w:p>
-    <w:p>
-      <w:r>
-        <w:t xml:space="preserve">É de notar que a interface criada (predicado </w:t>
-      </w:r>
-      <w:proofErr w:type="spellStart"/>
-      <w:r>
-        <w:t>fourWinds</w:t>
-      </w:r>
-      <w:proofErr w:type="spellEnd"/>
-      <w:r>
-        <w:t>) mostra-n</w:t>
-      </w:r>
-      <w:r>
-        <w:t xml:space="preserve">os apenas uma das </w:t>
-      </w:r>
-      <w:proofErr w:type="gramStart"/>
-      <w:r>
-        <w:t>potenciais múltiplas</w:t>
-      </w:r>
-      <w:proofErr w:type="gramEnd"/>
-      <w:r>
-        <w:t xml:space="preserve"> soluções.</w:t>
-      </w:r>
-    </w:p>
-    <w:p/>
-    <w:p>
-      <w:r>
-        <w:t xml:space="preserve">Para além disto, achamos relevante referir que enquanto a nossa solução é uma matriz, o predicado </w:t>
-      </w:r>
-      <w:proofErr w:type="spellStart"/>
-      <w:r>
-        <w:t>labeling</w:t>
-      </w:r>
-      <w:proofErr w:type="spellEnd"/>
-      <w:r>
-        <w:t xml:space="preserve"> necessita de uma lista simples.</w:t>
-      </w:r>
-    </w:p>
-    <w:p>
-      <w:r>
-        <w:t>Para resolver isto, recorremos ao "</w:t>
-      </w:r>
-      <w:proofErr w:type="spellStart"/>
-      <w:r>
-        <w:t>flattening</w:t>
-      </w:r>
-      <w:proofErr w:type="spellEnd"/>
-      <w:r>
-        <w:t xml:space="preserve">" da matriz-solução, ou seja, convertê-la numa lista simples (preservando todas as restrições, domínios, etc. aplicados) e só depois aplicando </w:t>
-      </w:r>
-      <w:proofErr w:type="spellStart"/>
-      <w:r>
-        <w:t>labeling</w:t>
-      </w:r>
-      <w:proofErr w:type="spellEnd"/>
-      <w:r>
-        <w:t>.</w:t>
-      </w:r>
-    </w:p>
-    <w:p>
-      <w:r>
-        <w:t>Depois disto, voltamos a convertê-la numa matriz, para ser mais intuitiva de imprimir no ecrã.</w:t>
-      </w:r>
-    </w:p>
-    <w:p>
-      <w:pPr>
-        <w:pStyle w:val="Cabealho2"/>
-      </w:pPr>
-      <w:r>
-        <w:t>Variáveis de Decisão</w:t>
-      </w:r>
-    </w:p>
-    <w:p>
-      <w:pPr>
-        <w:pStyle w:val="Cabealho2"/>
-      </w:pPr>
-      <w:r>
-        <w:t>Restrições</w:t>
-      </w:r>
-    </w:p>
-    <w:p>
-      <w:pPr>
-        <w:pStyle w:val="Cabealho2"/>
-      </w:pPr>
-      <w:r>
-        <w:t>Função de Avaliação</w:t>
-      </w:r>
-    </w:p>
-    <w:p>
-      <w:pPr>
-        <w:pStyle w:val="Cabealho2"/>
-      </w:pPr>
-      <w:r>
-        <w:t>Estratégia de Pesquisa</w:t>
+        <w:t>. No entanto, as outras opções de etiquetagem não mudam significativamente a performance do programa, devido à natureza da solução pela qual optámos, e pela quantidade de restrições aplicadas.</w:t>
       </w:r>
     </w:p>
     <w:p/>
@@ -926,7 +1273,7 @@
                     <pic:cNvPicPr/>
                   </pic:nvPicPr>
                   <pic:blipFill>
-                    <a:blip r:embed="rId9">
+                    <a:blip r:embed="rId11">
                       <a:extLst>
                         <a:ext uri="{28A0092B-C50C-407E-A947-70E740481C1C}">
                           <a14:useLocalDpi xmlns:a14="http://schemas.microsoft.com/office/drawing/2010/main" val="0"/>
@@ -1036,7 +1383,7 @@
                     <pic:cNvPicPr/>
                   </pic:nvPicPr>
                   <pic:blipFill>
-                    <a:blip r:embed="rId10">
+                    <a:blip r:embed="rId12">
                       <a:extLst>
                         <a:ext uri="{28A0092B-C50C-407E-A947-70E740481C1C}">
                           <a14:useLocalDpi xmlns:a14="http://schemas.microsoft.com/office/drawing/2010/main" val="0"/>
@@ -1091,7 +1438,7 @@
                     <pic:cNvPicPr/>
                   </pic:nvPicPr>
                   <pic:blipFill>
-                    <a:blip r:embed="rId11">
+                    <a:blip r:embed="rId13">
                       <a:extLst>
                         <a:ext uri="{28A0092B-C50C-407E-A947-70E740481C1C}">
                           <a14:useLocalDpi xmlns:a14="http://schemas.microsoft.com/office/drawing/2010/main" val="0"/>
@@ -1146,7 +1493,7 @@
                     <pic:cNvPicPr/>
                   </pic:nvPicPr>
                   <pic:blipFill>
-                    <a:blip r:embed="rId12">
+                    <a:blip r:embed="rId14">
                       <a:extLst>
                         <a:ext uri="{28A0092B-C50C-407E-A947-70E740481C1C}">
                           <a14:useLocalDpi xmlns:a14="http://schemas.microsoft.com/office/drawing/2010/main" val="0"/>
@@ -1238,7 +1585,7 @@
         </w:rPr>
         <w:t xml:space="preserve">Regras do Four Winds, </w:t>
       </w:r>
-      <w:hyperlink r:id="rId13" w:history="1">
+      <w:hyperlink r:id="rId15" w:history="1">
         <w:r>
           <w:rPr>
             <w:rStyle w:val="Hiperligao"/>
@@ -1263,7 +1610,7 @@
         </w:rPr>
         <w:t xml:space="preserve">SWI-Prolog, </w:t>
       </w:r>
-      <w:hyperlink r:id="rId14" w:history="1">
+      <w:hyperlink r:id="rId16" w:history="1">
         <w:r>
           <w:rPr>
             <w:rStyle w:val="Hiperligao"/>
@@ -1290,7 +1637,7 @@
       <w:r>
         <w:t xml:space="preserve"> Prolog, </w:t>
       </w:r>
-      <w:hyperlink r:id="rId15" w:history="1">
+      <w:hyperlink r:id="rId17" w:history="1">
         <w:r>
           <w:rPr>
             <w:rStyle w:val="Hiperligao"/>
@@ -1333,9 +1680,9 @@
       </w:r>
     </w:p>
     <w:sectPr>
-      <w:headerReference w:type="even" r:id="rId16"/>
-      <w:headerReference w:type="default" r:id="rId17"/>
-      <w:headerReference w:type="first" r:id="rId18"/>
+      <w:headerReference w:type="even" r:id="rId18"/>
+      <w:headerReference w:type="default" r:id="rId19"/>
+      <w:headerReference w:type="first" r:id="rId20"/>
       <w:footnotePr>
         <w:numRestart w:val="eachPage"/>
       </w:footnotePr>
@@ -1430,7 +1777,7 @@
         <w:noProof/>
         <w:sz w:val="18"/>
       </w:rPr>
-      <w:t>4</w:t>
+      <w:t>2</w:t>
     </w:r>
     <w:r>
       <w:rPr>
@@ -1609,6 +1956,119 @@
     </w:lvl>
   </w:abstractNum>
   <w:abstractNum w:abstractNumId="1" w15:restartNumberingAfterBreak="0">
+    <w:nsid w:val="124216CA"/>
+    <w:multiLevelType w:val="hybridMultilevel"/>
+    <w:tmpl w:val="E5349D4E"/>
+    <w:lvl w:ilvl="0" w:tplc="08160001">
+      <w:start w:val="1"/>
+      <w:numFmt w:val="bullet"/>
+      <w:lvlText w:val=""/>
+      <w:lvlJc w:val="left"/>
+      <w:pPr>
+        <w:ind w:left="720" w:hanging="360"/>
+      </w:pPr>
+      <w:rPr>
+        <w:rFonts w:ascii="Symbol" w:hAnsi="Symbol" w:hint="default"/>
+      </w:rPr>
+    </w:lvl>
+    <w:lvl w:ilvl="1" w:tplc="08160003" w:tentative="1">
+      <w:start w:val="1"/>
+      <w:numFmt w:val="bullet"/>
+      <w:lvlText w:val="o"/>
+      <w:lvlJc w:val="left"/>
+      <w:pPr>
+        <w:ind w:left="1440" w:hanging="360"/>
+      </w:pPr>
+      <w:rPr>
+        <w:rFonts w:ascii="Courier New" w:hAnsi="Courier New" w:cs="Courier New" w:hint="default"/>
+      </w:rPr>
+    </w:lvl>
+    <w:lvl w:ilvl="2" w:tplc="08160005" w:tentative="1">
+      <w:start w:val="1"/>
+      <w:numFmt w:val="bullet"/>
+      <w:lvlText w:val=""/>
+      <w:lvlJc w:val="left"/>
+      <w:pPr>
+        <w:ind w:left="2160" w:hanging="360"/>
+      </w:pPr>
+      <w:rPr>
+        <w:rFonts w:ascii="Wingdings" w:hAnsi="Wingdings" w:hint="default"/>
+      </w:rPr>
+    </w:lvl>
+    <w:lvl w:ilvl="3" w:tplc="08160001" w:tentative="1">
+      <w:start w:val="1"/>
+      <w:numFmt w:val="bullet"/>
+      <w:lvlText w:val=""/>
+      <w:lvlJc w:val="left"/>
+      <w:pPr>
+        <w:ind w:left="2880" w:hanging="360"/>
+      </w:pPr>
+      <w:rPr>
+        <w:rFonts w:ascii="Symbol" w:hAnsi="Symbol" w:hint="default"/>
+      </w:rPr>
+    </w:lvl>
+    <w:lvl w:ilvl="4" w:tplc="08160003" w:tentative="1">
+      <w:start w:val="1"/>
+      <w:numFmt w:val="bullet"/>
+      <w:lvlText w:val="o"/>
+      <w:lvlJc w:val="left"/>
+      <w:pPr>
+        <w:ind w:left="3600" w:hanging="360"/>
+      </w:pPr>
+      <w:rPr>
+        <w:rFonts w:ascii="Courier New" w:hAnsi="Courier New" w:cs="Courier New" w:hint="default"/>
+      </w:rPr>
+    </w:lvl>
+    <w:lvl w:ilvl="5" w:tplc="08160005" w:tentative="1">
+      <w:start w:val="1"/>
+      <w:numFmt w:val="bullet"/>
+      <w:lvlText w:val=""/>
+      <w:lvlJc w:val="left"/>
+      <w:pPr>
+        <w:ind w:left="4320" w:hanging="360"/>
+      </w:pPr>
+      <w:rPr>
+        <w:rFonts w:ascii="Wingdings" w:hAnsi="Wingdings" w:hint="default"/>
+      </w:rPr>
+    </w:lvl>
+    <w:lvl w:ilvl="6" w:tplc="08160001" w:tentative="1">
+      <w:start w:val="1"/>
+      <w:numFmt w:val="bullet"/>
+      <w:lvlText w:val=""/>
+      <w:lvlJc w:val="left"/>
+      <w:pPr>
+        <w:ind w:left="5040" w:hanging="360"/>
+      </w:pPr>
+      <w:rPr>
+        <w:rFonts w:ascii="Symbol" w:hAnsi="Symbol" w:hint="default"/>
+      </w:rPr>
+    </w:lvl>
+    <w:lvl w:ilvl="7" w:tplc="08160003" w:tentative="1">
+      <w:start w:val="1"/>
+      <w:numFmt w:val="bullet"/>
+      <w:lvlText w:val="o"/>
+      <w:lvlJc w:val="left"/>
+      <w:pPr>
+        <w:ind w:left="5760" w:hanging="360"/>
+      </w:pPr>
+      <w:rPr>
+        <w:rFonts w:ascii="Courier New" w:hAnsi="Courier New" w:cs="Courier New" w:hint="default"/>
+      </w:rPr>
+    </w:lvl>
+    <w:lvl w:ilvl="8" w:tplc="08160005" w:tentative="1">
+      <w:start w:val="1"/>
+      <w:numFmt w:val="bullet"/>
+      <w:lvlText w:val=""/>
+      <w:lvlJc w:val="left"/>
+      <w:pPr>
+        <w:ind w:left="6480" w:hanging="360"/>
+      </w:pPr>
+      <w:rPr>
+        <w:rFonts w:ascii="Wingdings" w:hAnsi="Wingdings" w:hint="default"/>
+      </w:rPr>
+    </w:lvl>
+  </w:abstractNum>
+  <w:abstractNum w:abstractNumId="2" w15:restartNumberingAfterBreak="0">
     <w:nsid w:val="14AA037B"/>
     <w:multiLevelType w:val="hybridMultilevel"/>
     <w:tmpl w:val="849E2A50"/>
@@ -1820,7 +2280,7 @@
       </w:rPr>
     </w:lvl>
   </w:abstractNum>
-  <w:abstractNum w:abstractNumId="2" w15:restartNumberingAfterBreak="0">
+  <w:abstractNum w:abstractNumId="3" w15:restartNumberingAfterBreak="0">
     <w:nsid w:val="237B6015"/>
     <w:multiLevelType w:val="multilevel"/>
     <w:tmpl w:val="950C6608"/>
@@ -2043,7 +2503,7 @@
       </w:rPr>
     </w:lvl>
   </w:abstractNum>
-  <w:abstractNum w:abstractNumId="3" w15:restartNumberingAfterBreak="0">
+  <w:abstractNum w:abstractNumId="4" w15:restartNumberingAfterBreak="0">
     <w:nsid w:val="43252193"/>
     <w:multiLevelType w:val="hybridMultilevel"/>
     <w:tmpl w:val="7B061E04"/>
@@ -2129,17 +2589,136 @@
       </w:pPr>
     </w:lvl>
   </w:abstractNum>
+  <w:abstractNum w:abstractNumId="5" w15:restartNumberingAfterBreak="0">
+    <w:nsid w:val="7F203596"/>
+    <w:multiLevelType w:val="hybridMultilevel"/>
+    <w:tmpl w:val="8708CBF2"/>
+    <w:lvl w:ilvl="0" w:tplc="08160001">
+      <w:start w:val="1"/>
+      <w:numFmt w:val="bullet"/>
+      <w:lvlText w:val=""/>
+      <w:lvlJc w:val="left"/>
+      <w:pPr>
+        <w:ind w:left="720" w:hanging="360"/>
+      </w:pPr>
+      <w:rPr>
+        <w:rFonts w:ascii="Symbol" w:hAnsi="Symbol" w:hint="default"/>
+      </w:rPr>
+    </w:lvl>
+    <w:lvl w:ilvl="1" w:tplc="08160003" w:tentative="1">
+      <w:start w:val="1"/>
+      <w:numFmt w:val="bullet"/>
+      <w:lvlText w:val="o"/>
+      <w:lvlJc w:val="left"/>
+      <w:pPr>
+        <w:ind w:left="1440" w:hanging="360"/>
+      </w:pPr>
+      <w:rPr>
+        <w:rFonts w:ascii="Courier New" w:hAnsi="Courier New" w:cs="Courier New" w:hint="default"/>
+      </w:rPr>
+    </w:lvl>
+    <w:lvl w:ilvl="2" w:tplc="08160005" w:tentative="1">
+      <w:start w:val="1"/>
+      <w:numFmt w:val="bullet"/>
+      <w:lvlText w:val=""/>
+      <w:lvlJc w:val="left"/>
+      <w:pPr>
+        <w:ind w:left="2160" w:hanging="360"/>
+      </w:pPr>
+      <w:rPr>
+        <w:rFonts w:ascii="Wingdings" w:hAnsi="Wingdings" w:hint="default"/>
+      </w:rPr>
+    </w:lvl>
+    <w:lvl w:ilvl="3" w:tplc="08160001" w:tentative="1">
+      <w:start w:val="1"/>
+      <w:numFmt w:val="bullet"/>
+      <w:lvlText w:val=""/>
+      <w:lvlJc w:val="left"/>
+      <w:pPr>
+        <w:ind w:left="2880" w:hanging="360"/>
+      </w:pPr>
+      <w:rPr>
+        <w:rFonts w:ascii="Symbol" w:hAnsi="Symbol" w:hint="default"/>
+      </w:rPr>
+    </w:lvl>
+    <w:lvl w:ilvl="4" w:tplc="08160003" w:tentative="1">
+      <w:start w:val="1"/>
+      <w:numFmt w:val="bullet"/>
+      <w:lvlText w:val="o"/>
+      <w:lvlJc w:val="left"/>
+      <w:pPr>
+        <w:ind w:left="3600" w:hanging="360"/>
+      </w:pPr>
+      <w:rPr>
+        <w:rFonts w:ascii="Courier New" w:hAnsi="Courier New" w:cs="Courier New" w:hint="default"/>
+      </w:rPr>
+    </w:lvl>
+    <w:lvl w:ilvl="5" w:tplc="08160005" w:tentative="1">
+      <w:start w:val="1"/>
+      <w:numFmt w:val="bullet"/>
+      <w:lvlText w:val=""/>
+      <w:lvlJc w:val="left"/>
+      <w:pPr>
+        <w:ind w:left="4320" w:hanging="360"/>
+      </w:pPr>
+      <w:rPr>
+        <w:rFonts w:ascii="Wingdings" w:hAnsi="Wingdings" w:hint="default"/>
+      </w:rPr>
+    </w:lvl>
+    <w:lvl w:ilvl="6" w:tplc="08160001" w:tentative="1">
+      <w:start w:val="1"/>
+      <w:numFmt w:val="bullet"/>
+      <w:lvlText w:val=""/>
+      <w:lvlJc w:val="left"/>
+      <w:pPr>
+        <w:ind w:left="5040" w:hanging="360"/>
+      </w:pPr>
+      <w:rPr>
+        <w:rFonts w:ascii="Symbol" w:hAnsi="Symbol" w:hint="default"/>
+      </w:rPr>
+    </w:lvl>
+    <w:lvl w:ilvl="7" w:tplc="08160003" w:tentative="1">
+      <w:start w:val="1"/>
+      <w:numFmt w:val="bullet"/>
+      <w:lvlText w:val="o"/>
+      <w:lvlJc w:val="left"/>
+      <w:pPr>
+        <w:ind w:left="5760" w:hanging="360"/>
+      </w:pPr>
+      <w:rPr>
+        <w:rFonts w:ascii="Courier New" w:hAnsi="Courier New" w:cs="Courier New" w:hint="default"/>
+      </w:rPr>
+    </w:lvl>
+    <w:lvl w:ilvl="8" w:tplc="08160005" w:tentative="1">
+      <w:start w:val="1"/>
+      <w:numFmt w:val="bullet"/>
+      <w:lvlText w:val=""/>
+      <w:lvlJc w:val="left"/>
+      <w:pPr>
+        <w:ind w:left="6480" w:hanging="360"/>
+      </w:pPr>
+      <w:rPr>
+        <w:rFonts w:ascii="Wingdings" w:hAnsi="Wingdings" w:hint="default"/>
+      </w:rPr>
+    </w:lvl>
+  </w:abstractNum>
   <w:num w:numId="1">
-    <w:abstractNumId w:val="1"/>
+    <w:abstractNumId w:val="2"/>
   </w:num>
   <w:num w:numId="2">
-    <w:abstractNumId w:val="2"/>
+    <w:abstractNumId w:val="3"/>
   </w:num>
   <w:num w:numId="3">
     <w:abstractNumId w:val="0"/>
   </w:num>
   <w:num w:numId="4">
-    <w:abstractNumId w:val="3"/>
+    <w:abstractNumId w:val="4"/>
+  </w:num>
+  <w:num w:numId="5">
+    <w:abstractNumId w:val="5"/>
+  </w:num>
+  <w:num w:numId="6">
+    <w:abstractNumId w:val="1"/>
   </w:num>
 </w:numbering>
 </file>

</xml_diff>

<commit_message>
part 3 and 5 done
</commit_message>
<xml_diff>
--- a/TP2/report/artigo.docx
+++ b/TP2/report/artigo.docx
@@ -970,10 +970,7 @@
         <w:t>Depois disto, voltamos a convertê-la numa matriz, para ser mais intuitiva de imprimir no ecrã.</w:t>
       </w:r>
     </w:p>
-    <w:p>
-      <w:bookmarkStart w:id="0" w:name="_GoBack"/>
-      <w:bookmarkEnd w:id="0"/>
-    </w:p>
+    <w:p/>
     <w:p>
       <w:pPr>
         <w:pStyle w:val="Cabealho2"/>
@@ -1176,9 +1173,33 @@
         </w:rPr>
         <w:t>constrainCohesion</w:t>
       </w:r>
+      <w:r>
+        <w:rPr>
+          <w:b/>
+          <w:i/>
+        </w:rPr>
+        <w:t>s</w:t>
+      </w:r>
       <w:proofErr w:type="spellEnd"/>
       <w:r>
-        <w:t xml:space="preserve">: embora as outras restrições sejam as mais fundamentais, não chegam, pois podiam levar a casos onde a área de cada região é efetivamente respeitada, mas as áreas ficariam dividas pelas outras áreas. Este predicado obriga a que o total de células a partir de cada capital seja o da área indicada, </w:t>
+        <w:t xml:space="preserve">: embora as outras restrições sejam as mais fundamentais, não chegam, pois podiam levar a casos onde a área de cada região é efetivamente </w:t>
+      </w:r>
+      <w:r>
+        <w:t>respeitada, mas as regiões</w:t>
+      </w:r>
+      <w:r>
+        <w:t xml:space="preserve"> fic</w:t>
+      </w:r>
+      <w:r>
+        <w:t>ariam divididas pelas outras regiões</w:t>
+      </w:r>
+      <w:r>
+        <w:t>. Este predicado obriga a que o total de células a par</w:t>
+      </w:r>
+      <w:bookmarkStart w:id="0" w:name="_GoBack"/>
+      <w:bookmarkEnd w:id="0"/>
+      <w:r>
+        <w:t xml:space="preserve">tir de cada capital seja o da área indicada, </w:t>
       </w:r>
       <w:proofErr w:type="gramStart"/>
       <w:r>
@@ -1187,15 +1208,6 @@
       <w:proofErr w:type="gramEnd"/>
       <w:r>
         <w:t xml:space="preserve"> portanto, que a região esteja coesa.</w:t>
-      </w:r>
-    </w:p>
-    <w:p/>
-    <w:p>
-      <w:pPr>
-        <w:pStyle w:val="Cabealho2"/>
-      </w:pPr>
-      <w:r>
-        <w:t>Função de Avaliação</w:t>
       </w:r>
     </w:p>
     <w:p/>
@@ -1231,32 +1243,32 @@
         <w:ind w:left="388" w:hanging="403"/>
       </w:pPr>
       <w:r>
+        <w:t>Visualização da Solução</w:t>
+      </w:r>
+    </w:p>
+    <w:p>
+      <w:r>
+        <w:t>Para iniciar o programa é necessário inserir: “</w:t>
+      </w:r>
+      <w:proofErr w:type="spellStart"/>
+      <w:r>
+        <w:t>fourWinds</w:t>
+      </w:r>
+      <w:proofErr w:type="spellEnd"/>
+      <w:r>
+        <w:t>. “na consola e o utilizador irá deparar-se com o seguinte menu.</w:t>
+      </w:r>
+    </w:p>
+    <w:p/>
+    <w:p>
+      <w:pPr>
+        <w:jc w:val="center"/>
+      </w:pPr>
+      <w:r>
+        <w:rPr>
+          <w:noProof/>
+        </w:rPr>
         <w:lastRenderedPageBreak/>
-        <w:t>Visualização da Solução</w:t>
-      </w:r>
-    </w:p>
-    <w:p>
-      <w:r>
-        <w:t>Para iniciar o programa é necessário inserir: “</w:t>
-      </w:r>
-      <w:proofErr w:type="spellStart"/>
-      <w:r>
-        <w:t>fourWinds</w:t>
-      </w:r>
-      <w:proofErr w:type="spellEnd"/>
-      <w:r>
-        <w:t>. “na consola e o utilizador irá deparar-se com o seguinte menu.</w:t>
-      </w:r>
-    </w:p>
-    <w:p/>
-    <w:p>
-      <w:pPr>
-        <w:jc w:val="center"/>
-      </w:pPr>
-      <w:r>
-        <w:rPr>
-          <w:noProof/>
-        </w:rPr>
         <w:drawing>
           <wp:inline distT="0" distB="0" distL="0" distR="0">
             <wp:extent cx="4578350" cy="930910"/>
@@ -1415,6 +1427,21 @@
       <w:r>
         <w:t>Aqui o utilizador pode escolher o tamanho do tabuleiro, entre os valores apresentados, que quer ver solucionado. Para efeitos de exemplificação, suponha-se que o utilizador optou por um tabuleiro de tamanho 5.</w:t>
       </w:r>
+      <w:r>
+        <w:t xml:space="preserve"> A impressão deste é realizada pelo predicado </w:t>
+      </w:r>
+      <w:proofErr w:type="spellStart"/>
+      <w:r>
+        <w:rPr>
+          <w:b/>
+          <w:i/>
+        </w:rPr>
+        <w:t>printUnsolvedPuzzle</w:t>
+      </w:r>
+      <w:proofErr w:type="spellEnd"/>
+      <w:r>
+        <w:t xml:space="preserve"> este recebe o puzzle sob a forma de matriz, uma matriz que é composta por números, no caso da célula se encontrar vazia -1, se se encontrar numerada estará lá representado esse valor.</w:t>
+      </w:r>
     </w:p>
     <w:p/>
     <w:p>
@@ -1468,6 +1495,7 @@
     <w:p/>
     <w:p>
       <w:r>
+        <w:lastRenderedPageBreak/>
         <w:t>Esta imagem representa um tabuleiro do tamanho inserido pelo utilizador no seu estado inicial e clicando em qualquer tecla é-lhe apresentada a solução, assim como as estatísticas relativas ao puzzle.</w:t>
       </w:r>
     </w:p>
@@ -1548,11 +1576,69 @@
       </w:r>
     </w:p>
     <w:p>
+      <w:r>
+        <w:rPr>
+          <w:noProof/>
+        </w:rPr>
+        <w:drawing>
+          <wp:inline distT="0" distB="0" distL="0" distR="0">
+            <wp:extent cx="4578350" cy="1230630"/>
+            <wp:effectExtent l="0" t="0" r="0" b="7620"/>
+            <wp:docPr id="10" name="Imagem 10"/>
+            <wp:cNvGraphicFramePr>
+              <a:graphicFrameLocks xmlns:a="http://schemas.openxmlformats.org/drawingml/2006/main" noChangeAspect="1"/>
+            </wp:cNvGraphicFramePr>
+            <a:graphic xmlns:a="http://schemas.openxmlformats.org/drawingml/2006/main">
+              <a:graphicData uri="http://schemas.openxmlformats.org/drawingml/2006/picture">
+                <pic:pic xmlns:pic="http://schemas.openxmlformats.org/drawingml/2006/picture">
+                  <pic:nvPicPr>
+                    <pic:cNvPr id="10" name="table.jpg"/>
+                    <pic:cNvPicPr/>
+                  </pic:nvPicPr>
+                  <pic:blipFill>
+                    <a:blip r:embed="rId15">
+                      <a:extLst>
+                        <a:ext uri="{28A0092B-C50C-407E-A947-70E740481C1C}">
+                          <a14:useLocalDpi xmlns:a14="http://schemas.microsoft.com/office/drawing/2010/main" val="0"/>
+                        </a:ext>
+                      </a:extLst>
+                    </a:blip>
+                    <a:stretch>
+                      <a:fillRect/>
+                    </a:stretch>
+                  </pic:blipFill>
+                  <pic:spPr>
+                    <a:xfrm>
+                      <a:off x="0" y="0"/>
+                      <a:ext cx="4578350" cy="1230630"/>
+                    </a:xfrm>
+                    <a:prstGeom prst="rect">
+                      <a:avLst/>
+                    </a:prstGeom>
+                  </pic:spPr>
+                </pic:pic>
+              </a:graphicData>
+            </a:graphic>
+          </wp:inline>
+        </w:drawing>
+      </w:r>
+    </w:p>
+    <w:p/>
+    <w:p>
+      <w:r>
+        <w:t>A performance do código desenvolvido revelou-se pouco eficiente em puzzles que apresentam dimensões</w:t>
+      </w:r>
+      <w:r>
+        <w:t xml:space="preserve"> maiores. Os resultados apresentados na tabela não são 100% fiáveis, uma vez que usamos uma amostra pequena (cerca de 4 a 5 puzzles por dimensão), consequência de não ter sido concebido um gerador de puzzles.</w:t>
+      </w:r>
+    </w:p>
+    <w:p>
       <w:pPr>
         <w:pStyle w:val="Cabealho1"/>
         <w:ind w:left="388" w:hanging="403"/>
       </w:pPr>
       <w:r>
+        <w:lastRenderedPageBreak/>
         <w:t>Conclusões e Trabalho Futuro</w:t>
       </w:r>
     </w:p>
@@ -1585,7 +1671,7 @@
         </w:rPr>
         <w:t xml:space="preserve">Regras do Four Winds, </w:t>
       </w:r>
-      <w:hyperlink r:id="rId15" w:history="1">
+      <w:hyperlink r:id="rId16" w:history="1">
         <w:r>
           <w:rPr>
             <w:rStyle w:val="Hiperligao"/>
@@ -1610,7 +1696,7 @@
         </w:rPr>
         <w:t xml:space="preserve">SWI-Prolog, </w:t>
       </w:r>
-      <w:hyperlink r:id="rId16" w:history="1">
+      <w:hyperlink r:id="rId17" w:history="1">
         <w:r>
           <w:rPr>
             <w:rStyle w:val="Hiperligao"/>
@@ -1637,7 +1723,7 @@
       <w:r>
         <w:t xml:space="preserve"> Prolog, </w:t>
       </w:r>
-      <w:hyperlink r:id="rId17" w:history="1">
+      <w:hyperlink r:id="rId18" w:history="1">
         <w:r>
           <w:rPr>
             <w:rStyle w:val="Hiperligao"/>
@@ -1680,9 +1766,9 @@
       </w:r>
     </w:p>
     <w:sectPr>
-      <w:headerReference w:type="even" r:id="rId18"/>
-      <w:headerReference w:type="default" r:id="rId19"/>
-      <w:headerReference w:type="first" r:id="rId20"/>
+      <w:headerReference w:type="even" r:id="rId19"/>
+      <w:headerReference w:type="default" r:id="rId20"/>
+      <w:headerReference w:type="first" r:id="rId21"/>
       <w:footnotePr>
         <w:numRestart w:val="eachPage"/>
       </w:footnotePr>
@@ -1777,7 +1863,7 @@
         <w:noProof/>
         <w:sz w:val="18"/>
       </w:rPr>
-      <w:t>2</w:t>
+      <w:t>6</w:t>
     </w:r>
     <w:r>
       <w:rPr>
@@ -1843,7 +1929,7 @@
         <w:noProof/>
         <w:sz w:val="18"/>
       </w:rPr>
-      <w:t>3</w:t>
+      <w:t>7</w:t>
     </w:r>
     <w:r>
       <w:rPr>

</xml_diff>